<commit_message>
Updating the report and setting the test file to best parameters
I added more information, appendix and images.
</commit_message>
<xml_diff>
--- a/Report V6.docx
+++ b/Report V6.docx
@@ -10,6 +10,7 @@
           <w:docPartUnique/>
         </w:docPartObj>
       </w:sdtPr>
+      <w:sdtEndPr/>
       <w:sdtContent>
         <w:p>
           <w:r>
@@ -478,7 +479,7 @@
                     <v:stroke joinstyle="miter"/>
                     <v:path gradientshapeok="t" o:connecttype="rect"/>
                   </v:shapetype>
-                  <v:shape id="Text Box 161" o:spid="_x0000_s1026" type="#_x0000_t202" style="position:absolute;margin-left:0;margin-top:263.1pt;width:8in;height:79.5pt;z-index:251661312;visibility:visible;mso-wrap-style:square;mso-width-percent:941;mso-height-percent:100;mso-wrap-distance-left:9pt;mso-wrap-distance-top:0;mso-wrap-distance-right:9pt;mso-wrap-distance-bottom:0;mso-position-horizontal:center;mso-position-horizontal-relative:margin;mso-position-vertical:absolute;mso-position-vertical-relative:page;mso-width-percent:941;mso-height-percent:100;mso-width-relative:page;mso-height-relative:page;v-text-anchor:top" o:gfxdata="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" filled="f" stroked="f" strokeweight=".5pt">
+                  <v:shape id="Text Box 161" o:spid="_x0000_s1026" type="#_x0000_t202" style="position:absolute;margin-left:0;margin-top:263.1pt;width:8in;height:79.5pt;z-index:251661312;visibility:visible;mso-wrap-style:square;mso-width-percent:941;mso-height-percent:100;mso-wrap-distance-left:9pt;mso-wrap-distance-top:0;mso-wrap-distance-right:9pt;mso-wrap-distance-bottom:0;mso-position-horizontal:center;mso-position-horizontal-relative:margin;mso-position-vertical:absolute;mso-position-vertical-relative:page;mso-width-percent:941;mso-height-percent:100;mso-width-relative:page;mso-height-relative:page;v-text-anchor:top" o:gfxdata="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" filled="f" stroked="f" strokeweight=".5pt">
                     <v:textbox style="mso-fit-shape-to-text:t" inset="126pt,0,54pt,0">
                       <w:txbxContent>
                         <w:p>
@@ -735,7 +736,7 @@
               </mc:Choice>
               <mc:Fallback>
                 <w:pict>
-                  <v:shape w14:anchorId="22AC8BE7" id="Text Box 163" o:spid="_x0000_s1027" type="#_x0000_t202" style="position:absolute;margin-left:0;margin-top:153pt;width:8in;height:102.6pt;z-index:251659264;visibility:visible;mso-wrap-style:square;mso-width-percent:941;mso-height-percent:0;mso-wrap-distance-left:9pt;mso-wrap-distance-top:0;mso-wrap-distance-right:9pt;mso-wrap-distance-bottom:0;mso-position-horizontal:center;mso-position-horizontal-relative:margin;mso-position-vertical:absolute;mso-position-vertical-relative:page;mso-width-percent:941;mso-height-percent:0;mso-width-relative:page;mso-height-relative:page;v-text-anchor:bottom" o:gfxdata="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" filled="f" stroked="f" strokeweight=".5pt">
+                  <v:shape w14:anchorId="22AC8BE7" id="Text Box 163" o:spid="_x0000_s1027" type="#_x0000_t202" style="position:absolute;margin-left:0;margin-top:153pt;width:8in;height:102.6pt;z-index:251659264;visibility:visible;mso-wrap-style:square;mso-width-percent:941;mso-height-percent:0;mso-wrap-distance-left:9pt;mso-wrap-distance-top:0;mso-wrap-distance-right:9pt;mso-wrap-distance-bottom:0;mso-position-horizontal:center;mso-position-horizontal-relative:margin;mso-position-vertical:absolute;mso-position-vertical-relative:page;mso-width-percent:941;mso-height-percent:0;mso-width-relative:page;mso-height-relative:page;v-text-anchor:bottom" o:gfxdata="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" filled="f" stroked="f" strokeweight=".5pt">
                     <v:textbox inset="126pt,0,54pt,0">
                       <w:txbxContent>
                         <w:p>
@@ -881,7 +882,7 @@
             </w:rPr>
             <w:fldChar w:fldCharType="separate"/>
           </w:r>
-          <w:hyperlink w:anchor="_Toc217686858" w:history="1">
+          <w:hyperlink w:anchor="_Toc217746013" w:history="1">
             <w:r>
               <w:rPr>
                 <w:rStyle w:val="Hyperlink"/>
@@ -908,7 +909,7 @@
                 <w:noProof/>
                 <w:webHidden/>
               </w:rPr>
-              <w:instrText xml:space="preserve"> PAGEREF _Toc217686858 \h </w:instrText>
+              <w:instrText xml:space="preserve"> PAGEREF _Toc217746013 \h </w:instrText>
             </w:r>
             <w:r>
               <w:rPr>
@@ -954,7 +955,7 @@
               <w:lang w:eastAsia="en-GB"/>
             </w:rPr>
           </w:pPr>
-          <w:hyperlink w:anchor="_Toc217686859" w:history="1">
+          <w:hyperlink w:anchor="_Toc217746014" w:history="1">
             <w:r>
               <w:rPr>
                 <w:rStyle w:val="Hyperlink"/>
@@ -981,7 +982,7 @@
                 <w:noProof/>
                 <w:webHidden/>
               </w:rPr>
-              <w:instrText xml:space="preserve"> PAGEREF _Toc217686859 \h </w:instrText>
+              <w:instrText xml:space="preserve"> PAGEREF _Toc217746014 \h </w:instrText>
             </w:r>
             <w:r>
               <w:rPr>
@@ -1027,7 +1028,7 @@
               <w:lang w:eastAsia="en-GB"/>
             </w:rPr>
           </w:pPr>
-          <w:hyperlink w:anchor="_Toc217686860" w:history="1">
+          <w:hyperlink w:anchor="_Toc217746015" w:history="1">
             <w:r>
               <w:rPr>
                 <w:rStyle w:val="Hyperlink"/>
@@ -1054,7 +1055,7 @@
                 <w:noProof/>
                 <w:webHidden/>
               </w:rPr>
-              <w:instrText xml:space="preserve"> PAGEREF _Toc217686860 \h </w:instrText>
+              <w:instrText xml:space="preserve"> PAGEREF _Toc217746015 \h </w:instrText>
             </w:r>
             <w:r>
               <w:rPr>
@@ -1102,27 +1103,13 @@
               <w:lang w:eastAsia="en-GB"/>
             </w:rPr>
           </w:pPr>
-          <w:hyperlink w:anchor="_Toc217686861" w:history="1">
+          <w:hyperlink w:anchor="_Toc217746016" w:history="1">
             <w:r>
               <w:rPr>
                 <w:rStyle w:val="Hyperlink"/>
                 <w:noProof/>
               </w:rPr>
-              <w:t>Implement</w:t>
-            </w:r>
-            <w:r>
-              <w:rPr>
-                <w:rStyle w:val="Hyperlink"/>
-                <w:noProof/>
-              </w:rPr>
-              <w:t xml:space="preserve"> </w:t>
-            </w:r>
-            <w:r>
-              <w:rPr>
-                <w:rStyle w:val="Hyperlink"/>
-                <w:noProof/>
-              </w:rPr>
-              <w:t>Sigmoid and ReLU Layers</w:t>
+              <w:t>Implement Sigmoid and ReLU Layers</w:t>
             </w:r>
             <w:r>
               <w:rPr>
@@ -1143,7 +1130,7 @@
                 <w:noProof/>
                 <w:webHidden/>
               </w:rPr>
-              <w:instrText xml:space="preserve"> PAGEREF _Toc217686861 \h </w:instrText>
+              <w:instrText xml:space="preserve"> PAGEREF _Toc217746016 \h </w:instrText>
             </w:r>
             <w:r>
               <w:rPr>
@@ -1189,7 +1176,7 @@
               <w:lang w:eastAsia="en-GB"/>
             </w:rPr>
           </w:pPr>
-          <w:hyperlink w:anchor="_Toc217686862" w:history="1">
+          <w:hyperlink w:anchor="_Toc217746017" w:history="1">
             <w:r>
               <w:rPr>
                 <w:rStyle w:val="Hyperlink"/>
@@ -1216,7 +1203,7 @@
                 <w:noProof/>
                 <w:webHidden/>
               </w:rPr>
-              <w:instrText xml:space="preserve"> PAGEREF _Toc217686862 \h </w:instrText>
+              <w:instrText xml:space="preserve"> PAGEREF _Toc217746017 \h </w:instrText>
             </w:r>
             <w:r>
               <w:rPr>
@@ -1262,7 +1249,7 @@
               <w:lang w:eastAsia="en-GB"/>
             </w:rPr>
           </w:pPr>
-          <w:hyperlink w:anchor="_Toc217686863" w:history="1">
+          <w:hyperlink w:anchor="_Toc217746018" w:history="1">
             <w:r>
               <w:rPr>
                 <w:rStyle w:val="Hyperlink"/>
@@ -1289,7 +1276,7 @@
                 <w:noProof/>
                 <w:webHidden/>
               </w:rPr>
-              <w:instrText xml:space="preserve"> PAGEREF _Toc217686863 \h </w:instrText>
+              <w:instrText xml:space="preserve"> PAGEREF _Toc217746018 \h </w:instrText>
             </w:r>
             <w:r>
               <w:rPr>
@@ -1337,7 +1324,7 @@
               <w:lang w:eastAsia="en-GB"/>
             </w:rPr>
           </w:pPr>
-          <w:hyperlink w:anchor="_Toc217686864" w:history="1">
+          <w:hyperlink w:anchor="_Toc217746019" w:history="1">
             <w:r>
               <w:rPr>
                 <w:rStyle w:val="Hyperlink"/>
@@ -1364,7 +1351,7 @@
                 <w:noProof/>
                 <w:webHidden/>
               </w:rPr>
-              <w:instrText xml:space="preserve"> PAGEREF _Toc217686864 \h </w:instrText>
+              <w:instrText xml:space="preserve"> PAGEREF _Toc217746019 \h </w:instrText>
             </w:r>
             <w:r>
               <w:rPr>
@@ -1410,27 +1397,13 @@
               <w:lang w:eastAsia="en-GB"/>
             </w:rPr>
           </w:pPr>
-          <w:hyperlink w:anchor="_Toc217686865" w:history="1">
+          <w:hyperlink w:anchor="_Toc217746020" w:history="1">
             <w:r>
               <w:rPr>
                 <w:rStyle w:val="Hyperlink"/>
                 <w:noProof/>
               </w:rPr>
-              <w:t>Sof</w:t>
-            </w:r>
-            <w:r>
-              <w:rPr>
-                <w:rStyle w:val="Hyperlink"/>
-                <w:noProof/>
-              </w:rPr>
-              <w:t>t</w:t>
-            </w:r>
-            <w:r>
-              <w:rPr>
-                <w:rStyle w:val="Hyperlink"/>
-                <w:noProof/>
-              </w:rPr>
-              <w:t>Max Layer</w:t>
+              <w:t>SoftMax Layer</w:t>
             </w:r>
             <w:r>
               <w:rPr>
@@ -1451,7 +1424,7 @@
                 <w:noProof/>
                 <w:webHidden/>
               </w:rPr>
-              <w:instrText xml:space="preserve"> PAGEREF _Toc217686865 \h </w:instrText>
+              <w:instrText xml:space="preserve"> PAGEREF _Toc217746020 \h </w:instrText>
             </w:r>
             <w:r>
               <w:rPr>
@@ -1497,7 +1470,7 @@
               <w:lang w:eastAsia="en-GB"/>
             </w:rPr>
           </w:pPr>
-          <w:hyperlink w:anchor="_Toc217686866" w:history="1">
+          <w:hyperlink w:anchor="_Toc217746021" w:history="1">
             <w:r>
               <w:rPr>
                 <w:rStyle w:val="Hyperlink"/>
@@ -1524,7 +1497,7 @@
                 <w:noProof/>
                 <w:webHidden/>
               </w:rPr>
-              <w:instrText xml:space="preserve"> PAGEREF _Toc217686866 \h </w:instrText>
+              <w:instrText xml:space="preserve"> PAGEREF _Toc217746021 \h </w:instrText>
             </w:r>
             <w:r>
               <w:rPr>
@@ -1571,7 +1544,7 @@
               <w:lang w:eastAsia="en-GB"/>
             </w:rPr>
           </w:pPr>
-          <w:hyperlink w:anchor="_Toc217686867" w:history="1">
+          <w:hyperlink w:anchor="_Toc217746022" w:history="1">
             <w:r>
               <w:rPr>
                 <w:rStyle w:val="Hyperlink"/>
@@ -1598,7 +1571,7 @@
                 <w:noProof/>
                 <w:webHidden/>
               </w:rPr>
-              <w:instrText xml:space="preserve"> PAGEREF _Toc217686867 \h </w:instrText>
+              <w:instrText xml:space="preserve"> PAGEREF _Toc217746022 \h </w:instrText>
             </w:r>
             <w:r>
               <w:rPr>
@@ -1645,7 +1618,7 @@
               <w:lang w:eastAsia="en-GB"/>
             </w:rPr>
           </w:pPr>
-          <w:hyperlink w:anchor="_Toc217686868" w:history="1">
+          <w:hyperlink w:anchor="_Toc217746023" w:history="1">
             <w:r>
               <w:rPr>
                 <w:rStyle w:val="Hyperlink"/>
@@ -1672,7 +1645,7 @@
                 <w:noProof/>
                 <w:webHidden/>
               </w:rPr>
-              <w:instrText xml:space="preserve"> PAGEREF _Toc217686868 \h </w:instrText>
+              <w:instrText xml:space="preserve"> PAGEREF _Toc217746023 \h </w:instrText>
             </w:r>
             <w:r>
               <w:rPr>
@@ -1718,13 +1691,13 @@
               <w:lang w:eastAsia="en-GB"/>
             </w:rPr>
           </w:pPr>
-          <w:hyperlink w:anchor="_Toc217686869" w:history="1">
+          <w:hyperlink w:anchor="_Toc217746024" w:history="1">
             <w:r>
               <w:rPr>
                 <w:rStyle w:val="Hyperlink"/>
                 <w:noProof/>
               </w:rPr>
-              <w:t>Numerical Issues</w:t>
+              <w:t>Numerical Issues and Solutions</w:t>
             </w:r>
             <w:r>
               <w:rPr>
@@ -1745,7 +1718,7 @@
                 <w:noProof/>
                 <w:webHidden/>
               </w:rPr>
-              <w:instrText xml:space="preserve"> PAGEREF _Toc217686869 \h </w:instrText>
+              <w:instrText xml:space="preserve"> PAGEREF _Toc217746024 \h </w:instrText>
             </w:r>
             <w:r>
               <w:rPr>
@@ -1765,7 +1738,7 @@
                 <w:noProof/>
                 <w:webHidden/>
               </w:rPr>
-              <w:t>4</w:t>
+              <w:t>5</w:t>
             </w:r>
             <w:r>
               <w:rPr>
@@ -1793,7 +1766,7 @@
               <w:lang w:eastAsia="en-GB"/>
             </w:rPr>
           </w:pPr>
-          <w:hyperlink w:anchor="_Toc217686870" w:history="1">
+          <w:hyperlink w:anchor="_Toc217746025" w:history="1">
             <w:r>
               <w:rPr>
                 <w:rStyle w:val="Hyperlink"/>
@@ -1820,7 +1793,7 @@
                 <w:noProof/>
                 <w:webHidden/>
               </w:rPr>
-              <w:instrText xml:space="preserve"> PAGEREF _Toc217686870 \h </w:instrText>
+              <w:instrText xml:space="preserve"> PAGEREF _Toc217746025 \h </w:instrText>
             </w:r>
             <w:r>
               <w:rPr>
@@ -1866,7 +1839,7 @@
               <w:lang w:eastAsia="en-GB"/>
             </w:rPr>
           </w:pPr>
-          <w:hyperlink w:anchor="_Toc217686871" w:history="1">
+          <w:hyperlink w:anchor="_Toc217746026" w:history="1">
             <w:r>
               <w:rPr>
                 <w:rStyle w:val="Hyperlink"/>
@@ -1893,7 +1866,7 @@
                 <w:noProof/>
                 <w:webHidden/>
               </w:rPr>
-              <w:instrText xml:space="preserve"> PAGEREF _Toc217686871 \h </w:instrText>
+              <w:instrText xml:space="preserve"> PAGEREF _Toc217746026 \h </w:instrText>
             </w:r>
             <w:r>
               <w:rPr>
@@ -1939,7 +1912,7 @@
               <w:lang w:eastAsia="en-GB"/>
             </w:rPr>
           </w:pPr>
-          <w:hyperlink w:anchor="_Toc217686872" w:history="1">
+          <w:hyperlink w:anchor="_Toc217746027" w:history="1">
             <w:r>
               <w:rPr>
                 <w:rStyle w:val="Hyperlink"/>
@@ -1966,7 +1939,7 @@
                 <w:noProof/>
                 <w:webHidden/>
               </w:rPr>
-              <w:instrText xml:space="preserve"> PAGEREF _Toc217686872 \h </w:instrText>
+              <w:instrText xml:space="preserve"> PAGEREF _Toc217746027 \h </w:instrText>
             </w:r>
             <w:r>
               <w:rPr>
@@ -2012,7 +1985,7 @@
               <w:lang w:eastAsia="en-GB"/>
             </w:rPr>
           </w:pPr>
-          <w:hyperlink w:anchor="_Toc217686873" w:history="1">
+          <w:hyperlink w:anchor="_Toc217746028" w:history="1">
             <w:r>
               <w:rPr>
                 <w:rStyle w:val="Hyperlink"/>
@@ -2039,7 +2012,7 @@
                 <w:noProof/>
                 <w:webHidden/>
               </w:rPr>
-              <w:instrText xml:space="preserve"> PAGEREF _Toc217686873 \h </w:instrText>
+              <w:instrText xml:space="preserve"> PAGEREF _Toc217746028 \h </w:instrText>
             </w:r>
             <w:r>
               <w:rPr>
@@ -2059,7 +2032,7 @@
                 <w:noProof/>
                 <w:webHidden/>
               </w:rPr>
-              <w:t>5</w:t>
+              <w:t>6</w:t>
             </w:r>
             <w:r>
               <w:rPr>
@@ -2085,7 +2058,7 @@
               <w:lang w:eastAsia="en-GB"/>
             </w:rPr>
           </w:pPr>
-          <w:hyperlink w:anchor="_Toc217686874" w:history="1">
+          <w:hyperlink w:anchor="_Toc217746029" w:history="1">
             <w:r>
               <w:rPr>
                 <w:rStyle w:val="Hyperlink"/>
@@ -2112,7 +2085,7 @@
                 <w:noProof/>
                 <w:webHidden/>
               </w:rPr>
-              <w:instrText xml:space="preserve"> PAGEREF _Toc217686874 \h </w:instrText>
+              <w:instrText xml:space="preserve"> PAGEREF _Toc217746029 \h </w:instrText>
             </w:r>
             <w:r>
               <w:rPr>
@@ -2132,7 +2105,7 @@
                 <w:noProof/>
                 <w:webHidden/>
               </w:rPr>
-              <w:t>5</w:t>
+              <w:t>6</w:t>
             </w:r>
             <w:r>
               <w:rPr>
@@ -2160,7 +2133,7 @@
               <w:lang w:eastAsia="en-GB"/>
             </w:rPr>
           </w:pPr>
-          <w:hyperlink w:anchor="_Toc217686875" w:history="1">
+          <w:hyperlink w:anchor="_Toc217746030" w:history="1">
             <w:r>
               <w:rPr>
                 <w:rStyle w:val="Hyperlink"/>
@@ -2187,7 +2160,7 @@
                 <w:noProof/>
                 <w:webHidden/>
               </w:rPr>
-              <w:instrText xml:space="preserve"> PAGEREF _Toc217686875 \h </w:instrText>
+              <w:instrText xml:space="preserve"> PAGEREF _Toc217746030 \h </w:instrText>
             </w:r>
             <w:r>
               <w:rPr>
@@ -2207,7 +2180,7 @@
                 <w:noProof/>
                 <w:webHidden/>
               </w:rPr>
-              <w:t>5</w:t>
+              <w:t>6</w:t>
             </w:r>
             <w:r>
               <w:rPr>
@@ -2235,7 +2208,7 @@
               <w:lang w:eastAsia="en-GB"/>
             </w:rPr>
           </w:pPr>
-          <w:hyperlink w:anchor="_Toc217686876" w:history="1">
+          <w:hyperlink w:anchor="_Toc217746031" w:history="1">
             <w:r>
               <w:rPr>
                 <w:rStyle w:val="Hyperlink"/>
@@ -2262,7 +2235,7 @@
                 <w:noProof/>
                 <w:webHidden/>
               </w:rPr>
-              <w:instrText xml:space="preserve"> PAGEREF _Toc217686876 \h </w:instrText>
+              <w:instrText xml:space="preserve"> PAGEREF _Toc217746031 \h </w:instrText>
             </w:r>
             <w:r>
               <w:rPr>
@@ -2282,7 +2255,7 @@
                 <w:noProof/>
                 <w:webHidden/>
               </w:rPr>
-              <w:t>5</w:t>
+              <w:t>6</w:t>
             </w:r>
             <w:r>
               <w:rPr>
@@ -2308,7 +2281,7 @@
               <w:lang w:eastAsia="en-GB"/>
             </w:rPr>
           </w:pPr>
-          <w:hyperlink w:anchor="_Toc217686877" w:history="1">
+          <w:hyperlink w:anchor="_Toc217746032" w:history="1">
             <w:r>
               <w:rPr>
                 <w:rStyle w:val="Hyperlink"/>
@@ -2335,7 +2308,7 @@
                 <w:noProof/>
                 <w:webHidden/>
               </w:rPr>
-              <w:instrText xml:space="preserve"> PAGEREF _Toc217686877 \h </w:instrText>
+              <w:instrText xml:space="preserve"> PAGEREF _Toc217746032 \h </w:instrText>
             </w:r>
             <w:r>
               <w:rPr>
@@ -2355,7 +2328,7 @@
                 <w:noProof/>
                 <w:webHidden/>
               </w:rPr>
-              <w:t>5</w:t>
+              <w:t>6</w:t>
             </w:r>
             <w:r>
               <w:rPr>
@@ -2381,7 +2354,7 @@
               <w:lang w:eastAsia="en-GB"/>
             </w:rPr>
           </w:pPr>
-          <w:hyperlink w:anchor="_Toc217686878" w:history="1">
+          <w:hyperlink w:anchor="_Toc217746033" w:history="1">
             <w:r>
               <w:rPr>
                 <w:rStyle w:val="Hyperlink"/>
@@ -2408,7 +2381,7 @@
                 <w:noProof/>
                 <w:webHidden/>
               </w:rPr>
-              <w:instrText xml:space="preserve"> PAGEREF _Toc217686878 \h </w:instrText>
+              <w:instrText xml:space="preserve"> PAGEREF _Toc217746033 \h </w:instrText>
             </w:r>
             <w:r>
               <w:rPr>
@@ -2454,7 +2427,7 @@
               <w:lang w:eastAsia="en-GB"/>
             </w:rPr>
           </w:pPr>
-          <w:hyperlink w:anchor="_Toc217686879" w:history="1">
+          <w:hyperlink w:anchor="_Toc217746034" w:history="1">
             <w:r>
               <w:rPr>
                 <w:rStyle w:val="Hyperlink"/>
@@ -2481,7 +2454,7 @@
                 <w:noProof/>
                 <w:webHidden/>
               </w:rPr>
-              <w:instrText xml:space="preserve"> PAGEREF _Toc217686879 \h </w:instrText>
+              <w:instrText xml:space="preserve"> PAGEREF _Toc217746034 \h </w:instrText>
             </w:r>
             <w:r>
               <w:rPr>
@@ -2529,7 +2502,7 @@
               <w:lang w:eastAsia="en-GB"/>
             </w:rPr>
           </w:pPr>
-          <w:hyperlink w:anchor="_Toc217686880" w:history="1">
+          <w:hyperlink w:anchor="_Toc217746035" w:history="1">
             <w:r>
               <w:rPr>
                 <w:rStyle w:val="Hyperlink"/>
@@ -2556,7 +2529,7 @@
                 <w:noProof/>
                 <w:webHidden/>
               </w:rPr>
-              <w:instrText xml:space="preserve"> PAGEREF _Toc217686880 \h </w:instrText>
+              <w:instrText xml:space="preserve"> PAGEREF _Toc217746035 \h </w:instrText>
             </w:r>
             <w:r>
               <w:rPr>
@@ -2576,7 +2549,153 @@
                 <w:noProof/>
                 <w:webHidden/>
               </w:rPr>
-              <w:t>6</w:t>
+              <w:t>7</w:t>
+            </w:r>
+            <w:r>
+              <w:rPr>
+                <w:noProof/>
+                <w:webHidden/>
+              </w:rPr>
+              <w:fldChar w:fldCharType="end"/>
+            </w:r>
+          </w:hyperlink>
+        </w:p>
+        <w:p>
+          <w:pPr>
+            <w:pStyle w:val="TOC2"/>
+            <w:tabs>
+              <w:tab w:val="right" w:leader="dot" w:pos="9016"/>
+            </w:tabs>
+            <w:rPr>
+              <w:rFonts w:eastAsiaTheme="minorEastAsia"/>
+              <w:smallCaps w:val="0"/>
+              <w:noProof/>
+              <w:sz w:val="24"/>
+              <w:szCs w:val="24"/>
+              <w:lang w:eastAsia="en-GB"/>
+            </w:rPr>
+          </w:pPr>
+          <w:hyperlink w:anchor="_Toc217746036" w:history="1">
+            <w:r>
+              <w:rPr>
+                <w:rStyle w:val="Hyperlink"/>
+                <w:noProof/>
+              </w:rPr>
+              <w:t>Trying different Parameters</w:t>
+            </w:r>
+            <w:r>
+              <w:rPr>
+                <w:noProof/>
+                <w:webHidden/>
+              </w:rPr>
+              <w:tab/>
+            </w:r>
+            <w:r>
+              <w:rPr>
+                <w:noProof/>
+                <w:webHidden/>
+              </w:rPr>
+              <w:fldChar w:fldCharType="begin"/>
+            </w:r>
+            <w:r>
+              <w:rPr>
+                <w:noProof/>
+                <w:webHidden/>
+              </w:rPr>
+              <w:instrText xml:space="preserve"> PAGEREF _Toc217746036 \h </w:instrText>
+            </w:r>
+            <w:r>
+              <w:rPr>
+                <w:noProof/>
+                <w:webHidden/>
+              </w:rPr>
+            </w:r>
+            <w:r>
+              <w:rPr>
+                <w:noProof/>
+                <w:webHidden/>
+              </w:rPr>
+              <w:fldChar w:fldCharType="separate"/>
+            </w:r>
+            <w:r>
+              <w:rPr>
+                <w:noProof/>
+                <w:webHidden/>
+              </w:rPr>
+              <w:t>7</w:t>
+            </w:r>
+            <w:r>
+              <w:rPr>
+                <w:noProof/>
+                <w:webHidden/>
+              </w:rPr>
+              <w:fldChar w:fldCharType="end"/>
+            </w:r>
+          </w:hyperlink>
+        </w:p>
+        <w:p>
+          <w:pPr>
+            <w:pStyle w:val="TOC2"/>
+            <w:tabs>
+              <w:tab w:val="right" w:leader="dot" w:pos="9016"/>
+            </w:tabs>
+            <w:rPr>
+              <w:rFonts w:eastAsiaTheme="minorEastAsia"/>
+              <w:smallCaps w:val="0"/>
+              <w:noProof/>
+              <w:sz w:val="24"/>
+              <w:szCs w:val="24"/>
+              <w:lang w:eastAsia="en-GB"/>
+            </w:rPr>
+          </w:pPr>
+          <w:hyperlink w:anchor="_Toc217746037" w:history="1">
+            <w:r>
+              <w:rPr>
+                <w:rStyle w:val="Hyperlink"/>
+                <w:noProof/>
+              </w:rPr>
+              <w:t>Final Parameters</w:t>
+            </w:r>
+            <w:r>
+              <w:rPr>
+                <w:noProof/>
+                <w:webHidden/>
+              </w:rPr>
+              <w:tab/>
+            </w:r>
+            <w:r>
+              <w:rPr>
+                <w:noProof/>
+                <w:webHidden/>
+              </w:rPr>
+              <w:fldChar w:fldCharType="begin"/>
+            </w:r>
+            <w:r>
+              <w:rPr>
+                <w:noProof/>
+                <w:webHidden/>
+              </w:rPr>
+              <w:instrText xml:space="preserve"> PAGEREF _Toc217746037 \h </w:instrText>
+            </w:r>
+            <w:r>
+              <w:rPr>
+                <w:noProof/>
+                <w:webHidden/>
+              </w:rPr>
+            </w:r>
+            <w:r>
+              <w:rPr>
+                <w:noProof/>
+                <w:webHidden/>
+              </w:rPr>
+              <w:fldChar w:fldCharType="separate"/>
+            </w:r>
+            <w:r>
+              <w:rPr>
+                <w:noProof/>
+                <w:webHidden/>
+              </w:rPr>
+              <w:t>7</w:t>
             </w:r>
             <w:r>
               <w:rPr>
@@ -2604,7 +2723,7 @@
               <w:lang w:eastAsia="en-GB"/>
             </w:rPr>
           </w:pPr>
-          <w:hyperlink w:anchor="_Toc217686881" w:history="1">
+          <w:hyperlink w:anchor="_Toc217746038" w:history="1">
             <w:r>
               <w:rPr>
                 <w:rStyle w:val="Hyperlink"/>
@@ -2631,7 +2750,7 @@
                 <w:noProof/>
                 <w:webHidden/>
               </w:rPr>
-              <w:instrText xml:space="preserve"> PAGEREF _Toc217686881 \h </w:instrText>
+              <w:instrText xml:space="preserve"> PAGEREF _Toc217746038 \h </w:instrText>
             </w:r>
             <w:r>
               <w:rPr>
@@ -2651,7 +2770,741 @@
                 <w:noProof/>
                 <w:webHidden/>
               </w:rPr>
-              <w:t>7</w:t>
+              <w:t>8</w:t>
+            </w:r>
+            <w:r>
+              <w:rPr>
+                <w:noProof/>
+                <w:webHidden/>
+              </w:rPr>
+              <w:fldChar w:fldCharType="end"/>
+            </w:r>
+          </w:hyperlink>
+        </w:p>
+        <w:p>
+          <w:pPr>
+            <w:pStyle w:val="TOC1"/>
+            <w:tabs>
+              <w:tab w:val="right" w:leader="dot" w:pos="9016"/>
+            </w:tabs>
+            <w:rPr>
+              <w:rFonts w:eastAsiaTheme="minorEastAsia"/>
+              <w:b w:val="0"/>
+              <w:bCs w:val="0"/>
+              <w:caps w:val="0"/>
+              <w:noProof/>
+              <w:sz w:val="24"/>
+              <w:szCs w:val="24"/>
+              <w:lang w:eastAsia="en-GB"/>
+            </w:rPr>
+          </w:pPr>
+          <w:hyperlink w:anchor="_Toc217746039" w:history="1">
+            <w:r>
+              <w:rPr>
+                <w:rStyle w:val="Hyperlink"/>
+                <w:noProof/>
+              </w:rPr>
+              <w:t>References</w:t>
+            </w:r>
+            <w:r>
+              <w:rPr>
+                <w:noProof/>
+                <w:webHidden/>
+              </w:rPr>
+              <w:tab/>
+            </w:r>
+            <w:r>
+              <w:rPr>
+                <w:noProof/>
+                <w:webHidden/>
+              </w:rPr>
+              <w:fldChar w:fldCharType="begin"/>
+            </w:r>
+            <w:r>
+              <w:rPr>
+                <w:noProof/>
+                <w:webHidden/>
+              </w:rPr>
+              <w:instrText xml:space="preserve"> PAGEREF _Toc217746039 \h </w:instrText>
+            </w:r>
+            <w:r>
+              <w:rPr>
+                <w:noProof/>
+                <w:webHidden/>
+              </w:rPr>
+            </w:r>
+            <w:r>
+              <w:rPr>
+                <w:noProof/>
+                <w:webHidden/>
+              </w:rPr>
+              <w:fldChar w:fldCharType="separate"/>
+            </w:r>
+            <w:r>
+              <w:rPr>
+                <w:noProof/>
+                <w:webHidden/>
+              </w:rPr>
+              <w:t>8</w:t>
+            </w:r>
+            <w:r>
+              <w:rPr>
+                <w:noProof/>
+                <w:webHidden/>
+              </w:rPr>
+              <w:fldChar w:fldCharType="end"/>
+            </w:r>
+          </w:hyperlink>
+        </w:p>
+        <w:p>
+          <w:pPr>
+            <w:pStyle w:val="TOC1"/>
+            <w:tabs>
+              <w:tab w:val="right" w:leader="dot" w:pos="9016"/>
+            </w:tabs>
+            <w:rPr>
+              <w:rFonts w:eastAsiaTheme="minorEastAsia"/>
+              <w:b w:val="0"/>
+              <w:bCs w:val="0"/>
+              <w:caps w:val="0"/>
+              <w:noProof/>
+              <w:sz w:val="24"/>
+              <w:szCs w:val="24"/>
+              <w:lang w:eastAsia="en-GB"/>
+            </w:rPr>
+          </w:pPr>
+          <w:hyperlink w:anchor="_Toc217746040" w:history="1">
+            <w:r>
+              <w:rPr>
+                <w:rStyle w:val="Hyperlink"/>
+                <w:noProof/>
+              </w:rPr>
+              <w:t>Appendix</w:t>
+            </w:r>
+            <w:r>
+              <w:rPr>
+                <w:noProof/>
+                <w:webHidden/>
+              </w:rPr>
+              <w:tab/>
+            </w:r>
+            <w:r>
+              <w:rPr>
+                <w:noProof/>
+                <w:webHidden/>
+              </w:rPr>
+              <w:fldChar w:fldCharType="begin"/>
+            </w:r>
+            <w:r>
+              <w:rPr>
+                <w:noProof/>
+                <w:webHidden/>
+              </w:rPr>
+              <w:instrText xml:space="preserve"> PAGEREF _Toc217746040 \h </w:instrText>
+            </w:r>
+            <w:r>
+              <w:rPr>
+                <w:noProof/>
+                <w:webHidden/>
+              </w:rPr>
+            </w:r>
+            <w:r>
+              <w:rPr>
+                <w:noProof/>
+                <w:webHidden/>
+              </w:rPr>
+              <w:fldChar w:fldCharType="separate"/>
+            </w:r>
+            <w:r>
+              <w:rPr>
+                <w:noProof/>
+                <w:webHidden/>
+              </w:rPr>
+              <w:t>8</w:t>
+            </w:r>
+            <w:r>
+              <w:rPr>
+                <w:noProof/>
+                <w:webHidden/>
+              </w:rPr>
+              <w:fldChar w:fldCharType="end"/>
+            </w:r>
+          </w:hyperlink>
+        </w:p>
+        <w:p>
+          <w:pPr>
+            <w:pStyle w:val="TOC2"/>
+            <w:tabs>
+              <w:tab w:val="right" w:leader="dot" w:pos="9016"/>
+            </w:tabs>
+            <w:rPr>
+              <w:rFonts w:eastAsiaTheme="minorEastAsia"/>
+              <w:smallCaps w:val="0"/>
+              <w:noProof/>
+              <w:sz w:val="24"/>
+              <w:szCs w:val="24"/>
+              <w:lang w:eastAsia="en-GB"/>
+            </w:rPr>
+          </w:pPr>
+          <w:hyperlink w:anchor="_Toc217746041" w:history="1">
+            <w:r>
+              <w:rPr>
+                <w:rStyle w:val="Hyperlink"/>
+                <w:noProof/>
+              </w:rPr>
+              <w:t>A</w:t>
+            </w:r>
+            <w:r>
+              <w:rPr>
+                <w:noProof/>
+                <w:webHidden/>
+              </w:rPr>
+              <w:tab/>
+            </w:r>
+            <w:r>
+              <w:rPr>
+                <w:noProof/>
+                <w:webHidden/>
+              </w:rPr>
+              <w:fldChar w:fldCharType="begin"/>
+            </w:r>
+            <w:r>
+              <w:rPr>
+                <w:noProof/>
+                <w:webHidden/>
+              </w:rPr>
+              <w:instrText xml:space="preserve"> PAGEREF _Toc217746041 \h </w:instrText>
+            </w:r>
+            <w:r>
+              <w:rPr>
+                <w:noProof/>
+                <w:webHidden/>
+              </w:rPr>
+            </w:r>
+            <w:r>
+              <w:rPr>
+                <w:noProof/>
+                <w:webHidden/>
+              </w:rPr>
+              <w:fldChar w:fldCharType="separate"/>
+            </w:r>
+            <w:r>
+              <w:rPr>
+                <w:noProof/>
+                <w:webHidden/>
+              </w:rPr>
+              <w:t>8</w:t>
+            </w:r>
+            <w:r>
+              <w:rPr>
+                <w:noProof/>
+                <w:webHidden/>
+              </w:rPr>
+              <w:fldChar w:fldCharType="end"/>
+            </w:r>
+          </w:hyperlink>
+        </w:p>
+        <w:p>
+          <w:pPr>
+            <w:pStyle w:val="TOC2"/>
+            <w:tabs>
+              <w:tab w:val="right" w:leader="dot" w:pos="9016"/>
+            </w:tabs>
+            <w:rPr>
+              <w:rFonts w:eastAsiaTheme="minorEastAsia"/>
+              <w:smallCaps w:val="0"/>
+              <w:noProof/>
+              <w:sz w:val="24"/>
+              <w:szCs w:val="24"/>
+              <w:lang w:eastAsia="en-GB"/>
+            </w:rPr>
+          </w:pPr>
+          <w:hyperlink w:anchor="_Toc217746042" w:history="1">
+            <w:r>
+              <w:rPr>
+                <w:rStyle w:val="Hyperlink"/>
+                <w:noProof/>
+              </w:rPr>
+              <w:t>B</w:t>
+            </w:r>
+            <w:r>
+              <w:rPr>
+                <w:noProof/>
+                <w:webHidden/>
+              </w:rPr>
+              <w:tab/>
+            </w:r>
+            <w:r>
+              <w:rPr>
+                <w:noProof/>
+                <w:webHidden/>
+              </w:rPr>
+              <w:fldChar w:fldCharType="begin"/>
+            </w:r>
+            <w:r>
+              <w:rPr>
+                <w:noProof/>
+                <w:webHidden/>
+              </w:rPr>
+              <w:instrText xml:space="preserve"> PAGEREF _Toc217746042 \h </w:instrText>
+            </w:r>
+            <w:r>
+              <w:rPr>
+                <w:noProof/>
+                <w:webHidden/>
+              </w:rPr>
+            </w:r>
+            <w:r>
+              <w:rPr>
+                <w:noProof/>
+                <w:webHidden/>
+              </w:rPr>
+              <w:fldChar w:fldCharType="separate"/>
+            </w:r>
+            <w:r>
+              <w:rPr>
+                <w:noProof/>
+                <w:webHidden/>
+              </w:rPr>
+              <w:t>8</w:t>
+            </w:r>
+            <w:r>
+              <w:rPr>
+                <w:noProof/>
+                <w:webHidden/>
+              </w:rPr>
+              <w:fldChar w:fldCharType="end"/>
+            </w:r>
+          </w:hyperlink>
+        </w:p>
+        <w:p>
+          <w:pPr>
+            <w:pStyle w:val="TOC2"/>
+            <w:tabs>
+              <w:tab w:val="right" w:leader="dot" w:pos="9016"/>
+            </w:tabs>
+            <w:rPr>
+              <w:rFonts w:eastAsiaTheme="minorEastAsia"/>
+              <w:smallCaps w:val="0"/>
+              <w:noProof/>
+              <w:sz w:val="24"/>
+              <w:szCs w:val="24"/>
+              <w:lang w:eastAsia="en-GB"/>
+            </w:rPr>
+          </w:pPr>
+          <w:hyperlink w:anchor="_Toc217746043" w:history="1">
+            <w:r>
+              <w:rPr>
+                <w:rStyle w:val="Hyperlink"/>
+                <w:noProof/>
+              </w:rPr>
+              <w:t>C</w:t>
+            </w:r>
+            <w:r>
+              <w:rPr>
+                <w:noProof/>
+                <w:webHidden/>
+              </w:rPr>
+              <w:tab/>
+            </w:r>
+            <w:r>
+              <w:rPr>
+                <w:noProof/>
+                <w:webHidden/>
+              </w:rPr>
+              <w:fldChar w:fldCharType="begin"/>
+            </w:r>
+            <w:r>
+              <w:rPr>
+                <w:noProof/>
+                <w:webHidden/>
+              </w:rPr>
+              <w:instrText xml:space="preserve"> PAGEREF _Toc217746043 \h </w:instrText>
+            </w:r>
+            <w:r>
+              <w:rPr>
+                <w:noProof/>
+                <w:webHidden/>
+              </w:rPr>
+            </w:r>
+            <w:r>
+              <w:rPr>
+                <w:noProof/>
+                <w:webHidden/>
+              </w:rPr>
+              <w:fldChar w:fldCharType="separate"/>
+            </w:r>
+            <w:r>
+              <w:rPr>
+                <w:noProof/>
+                <w:webHidden/>
+              </w:rPr>
+              <w:t>8</w:t>
+            </w:r>
+            <w:r>
+              <w:rPr>
+                <w:noProof/>
+                <w:webHidden/>
+              </w:rPr>
+              <w:fldChar w:fldCharType="end"/>
+            </w:r>
+          </w:hyperlink>
+        </w:p>
+        <w:p>
+          <w:pPr>
+            <w:pStyle w:val="TOC2"/>
+            <w:tabs>
+              <w:tab w:val="right" w:leader="dot" w:pos="9016"/>
+            </w:tabs>
+            <w:rPr>
+              <w:rFonts w:eastAsiaTheme="minorEastAsia"/>
+              <w:smallCaps w:val="0"/>
+              <w:noProof/>
+              <w:sz w:val="24"/>
+              <w:szCs w:val="24"/>
+              <w:lang w:eastAsia="en-GB"/>
+            </w:rPr>
+          </w:pPr>
+          <w:hyperlink w:anchor="_Toc217746044" w:history="1">
+            <w:r>
+              <w:rPr>
+                <w:rStyle w:val="Hyperlink"/>
+                <w:noProof/>
+              </w:rPr>
+              <w:t>D</w:t>
+            </w:r>
+            <w:r>
+              <w:rPr>
+                <w:noProof/>
+                <w:webHidden/>
+              </w:rPr>
+              <w:tab/>
+            </w:r>
+            <w:r>
+              <w:rPr>
+                <w:noProof/>
+                <w:webHidden/>
+              </w:rPr>
+              <w:fldChar w:fldCharType="begin"/>
+            </w:r>
+            <w:r>
+              <w:rPr>
+                <w:noProof/>
+                <w:webHidden/>
+              </w:rPr>
+              <w:instrText xml:space="preserve"> PAGEREF _Toc217746044 \h </w:instrText>
+            </w:r>
+            <w:r>
+              <w:rPr>
+                <w:noProof/>
+                <w:webHidden/>
+              </w:rPr>
+            </w:r>
+            <w:r>
+              <w:rPr>
+                <w:noProof/>
+                <w:webHidden/>
+              </w:rPr>
+              <w:fldChar w:fldCharType="separate"/>
+            </w:r>
+            <w:r>
+              <w:rPr>
+                <w:noProof/>
+                <w:webHidden/>
+              </w:rPr>
+              <w:t>8</w:t>
+            </w:r>
+            <w:r>
+              <w:rPr>
+                <w:noProof/>
+                <w:webHidden/>
+              </w:rPr>
+              <w:fldChar w:fldCharType="end"/>
+            </w:r>
+          </w:hyperlink>
+        </w:p>
+        <w:p>
+          <w:pPr>
+            <w:pStyle w:val="TOC2"/>
+            <w:tabs>
+              <w:tab w:val="right" w:leader="dot" w:pos="9016"/>
+            </w:tabs>
+            <w:rPr>
+              <w:rFonts w:eastAsiaTheme="minorEastAsia"/>
+              <w:smallCaps w:val="0"/>
+              <w:noProof/>
+              <w:sz w:val="24"/>
+              <w:szCs w:val="24"/>
+              <w:lang w:eastAsia="en-GB"/>
+            </w:rPr>
+          </w:pPr>
+          <w:hyperlink w:anchor="_Toc217746045" w:history="1">
+            <w:r>
+              <w:rPr>
+                <w:rStyle w:val="Hyperlink"/>
+                <w:noProof/>
+              </w:rPr>
+              <w:t>ReLU E</w:t>
+            </w:r>
+            <w:r>
+              <w:rPr>
+                <w:noProof/>
+                <w:webHidden/>
+              </w:rPr>
+              <w:tab/>
+            </w:r>
+            <w:r>
+              <w:rPr>
+                <w:noProof/>
+                <w:webHidden/>
+              </w:rPr>
+              <w:fldChar w:fldCharType="begin"/>
+            </w:r>
+            <w:r>
+              <w:rPr>
+                <w:noProof/>
+                <w:webHidden/>
+              </w:rPr>
+              <w:instrText xml:space="preserve"> PAGEREF _Toc217746045 \h </w:instrText>
+            </w:r>
+            <w:r>
+              <w:rPr>
+                <w:noProof/>
+                <w:webHidden/>
+              </w:rPr>
+            </w:r>
+            <w:r>
+              <w:rPr>
+                <w:noProof/>
+                <w:webHidden/>
+              </w:rPr>
+              <w:fldChar w:fldCharType="separate"/>
+            </w:r>
+            <w:r>
+              <w:rPr>
+                <w:noProof/>
+                <w:webHidden/>
+              </w:rPr>
+              <w:t>9</w:t>
+            </w:r>
+            <w:r>
+              <w:rPr>
+                <w:noProof/>
+                <w:webHidden/>
+              </w:rPr>
+              <w:fldChar w:fldCharType="end"/>
+            </w:r>
+          </w:hyperlink>
+        </w:p>
+        <w:p>
+          <w:pPr>
+            <w:pStyle w:val="TOC2"/>
+            <w:tabs>
+              <w:tab w:val="right" w:leader="dot" w:pos="9016"/>
+            </w:tabs>
+            <w:rPr>
+              <w:rFonts w:eastAsiaTheme="minorEastAsia"/>
+              <w:smallCaps w:val="0"/>
+              <w:noProof/>
+              <w:sz w:val="24"/>
+              <w:szCs w:val="24"/>
+              <w:lang w:eastAsia="en-GB"/>
+            </w:rPr>
+          </w:pPr>
+          <w:hyperlink w:anchor="_Toc217746046" w:history="1">
+            <w:r>
+              <w:rPr>
+                <w:rStyle w:val="Hyperlink"/>
+                <w:noProof/>
+              </w:rPr>
+              <w:t>Leaky ReLU: F</w:t>
+            </w:r>
+            <w:r>
+              <w:rPr>
+                <w:noProof/>
+                <w:webHidden/>
+              </w:rPr>
+              <w:tab/>
+            </w:r>
+            <w:r>
+              <w:rPr>
+                <w:noProof/>
+                <w:webHidden/>
+              </w:rPr>
+              <w:fldChar w:fldCharType="begin"/>
+            </w:r>
+            <w:r>
+              <w:rPr>
+                <w:noProof/>
+                <w:webHidden/>
+              </w:rPr>
+              <w:instrText xml:space="preserve"> PAGEREF _Toc217746046 \h </w:instrText>
+            </w:r>
+            <w:r>
+              <w:rPr>
+                <w:noProof/>
+                <w:webHidden/>
+              </w:rPr>
+            </w:r>
+            <w:r>
+              <w:rPr>
+                <w:noProof/>
+                <w:webHidden/>
+              </w:rPr>
+              <w:fldChar w:fldCharType="separate"/>
+            </w:r>
+            <w:r>
+              <w:rPr>
+                <w:noProof/>
+                <w:webHidden/>
+              </w:rPr>
+              <w:t>10</w:t>
+            </w:r>
+            <w:r>
+              <w:rPr>
+                <w:noProof/>
+                <w:webHidden/>
+              </w:rPr>
+              <w:fldChar w:fldCharType="end"/>
+            </w:r>
+          </w:hyperlink>
+        </w:p>
+        <w:p>
+          <w:pPr>
+            <w:pStyle w:val="TOC2"/>
+            <w:tabs>
+              <w:tab w:val="right" w:leader="dot" w:pos="9016"/>
+            </w:tabs>
+            <w:rPr>
+              <w:rFonts w:eastAsiaTheme="minorEastAsia"/>
+              <w:smallCaps w:val="0"/>
+              <w:noProof/>
+              <w:sz w:val="24"/>
+              <w:szCs w:val="24"/>
+              <w:lang w:eastAsia="en-GB"/>
+            </w:rPr>
+          </w:pPr>
+          <w:hyperlink w:anchor="_Toc217746047" w:history="1">
+            <w:r>
+              <w:rPr>
+                <w:rStyle w:val="Hyperlink"/>
+                <w:noProof/>
+              </w:rPr>
+              <w:t>Tanh: G</w:t>
+            </w:r>
+            <w:r>
+              <w:rPr>
+                <w:noProof/>
+                <w:webHidden/>
+              </w:rPr>
+              <w:tab/>
+            </w:r>
+            <w:r>
+              <w:rPr>
+                <w:noProof/>
+                <w:webHidden/>
+              </w:rPr>
+              <w:fldChar w:fldCharType="begin"/>
+            </w:r>
+            <w:r>
+              <w:rPr>
+                <w:noProof/>
+                <w:webHidden/>
+              </w:rPr>
+              <w:instrText xml:space="preserve"> PAGEREF _Toc217746047 \h </w:instrText>
+            </w:r>
+            <w:r>
+              <w:rPr>
+                <w:noProof/>
+                <w:webHidden/>
+              </w:rPr>
+            </w:r>
+            <w:r>
+              <w:rPr>
+                <w:noProof/>
+                <w:webHidden/>
+              </w:rPr>
+              <w:fldChar w:fldCharType="separate"/>
+            </w:r>
+            <w:r>
+              <w:rPr>
+                <w:noProof/>
+                <w:webHidden/>
+              </w:rPr>
+              <w:t>11</w:t>
+            </w:r>
+            <w:r>
+              <w:rPr>
+                <w:noProof/>
+                <w:webHidden/>
+              </w:rPr>
+              <w:fldChar w:fldCharType="end"/>
+            </w:r>
+          </w:hyperlink>
+        </w:p>
+        <w:p>
+          <w:pPr>
+            <w:pStyle w:val="TOC2"/>
+            <w:tabs>
+              <w:tab w:val="right" w:leader="dot" w:pos="9016"/>
+            </w:tabs>
+            <w:rPr>
+              <w:rFonts w:eastAsiaTheme="minorEastAsia"/>
+              <w:smallCaps w:val="0"/>
+              <w:noProof/>
+              <w:sz w:val="24"/>
+              <w:szCs w:val="24"/>
+              <w:lang w:eastAsia="en-GB"/>
+            </w:rPr>
+          </w:pPr>
+          <w:hyperlink w:anchor="_Toc217746048" w:history="1">
+            <w:r>
+              <w:rPr>
+                <w:rStyle w:val="Hyperlink"/>
+                <w:noProof/>
+              </w:rPr>
+              <w:t>Sigmoid: H</w:t>
+            </w:r>
+            <w:r>
+              <w:rPr>
+                <w:noProof/>
+                <w:webHidden/>
+              </w:rPr>
+              <w:tab/>
+            </w:r>
+            <w:r>
+              <w:rPr>
+                <w:noProof/>
+                <w:webHidden/>
+              </w:rPr>
+              <w:fldChar w:fldCharType="begin"/>
+            </w:r>
+            <w:r>
+              <w:rPr>
+                <w:noProof/>
+                <w:webHidden/>
+              </w:rPr>
+              <w:instrText xml:space="preserve"> PAGEREF _Toc217746048 \h </w:instrText>
+            </w:r>
+            <w:r>
+              <w:rPr>
+                <w:noProof/>
+                <w:webHidden/>
+              </w:rPr>
+            </w:r>
+            <w:r>
+              <w:rPr>
+                <w:noProof/>
+                <w:webHidden/>
+              </w:rPr>
+              <w:fldChar w:fldCharType="separate"/>
+            </w:r>
+            <w:r>
+              <w:rPr>
+                <w:noProof/>
+                <w:webHidden/>
+              </w:rPr>
+              <w:t>12</w:t>
             </w:r>
             <w:r>
               <w:rPr>
@@ -2691,7 +3544,7 @@
       <w:pPr>
         <w:pStyle w:val="Heading1"/>
       </w:pPr>
-      <w:bookmarkStart w:id="0" w:name="_Toc217686858"/>
+      <w:bookmarkStart w:id="0" w:name="_Toc217746013"/>
       <w:r>
         <w:lastRenderedPageBreak/>
         <w:t>Dataset Selection &amp; Description</w:t>
@@ -2702,7 +3555,7 @@
       <w:pPr>
         <w:pStyle w:val="Heading2"/>
       </w:pPr>
-      <w:bookmarkStart w:id="1" w:name="_Toc217686859"/>
+      <w:bookmarkStart w:id="1" w:name="_Toc217746014"/>
       <w:r>
         <w:t>Dataset selected</w:t>
       </w:r>
@@ -2717,7 +3570,7 @@
       <w:pPr>
         <w:pStyle w:val="Heading2"/>
       </w:pPr>
-      <w:bookmarkStart w:id="2" w:name="_Toc217686860"/>
+      <w:bookmarkStart w:id="2" w:name="_Toc217746015"/>
       <w:r>
         <w:t>Motivations for dataset</w:t>
       </w:r>
@@ -2842,7 +3695,7 @@
       <w:pPr>
         <w:pStyle w:val="Heading1"/>
       </w:pPr>
-      <w:bookmarkStart w:id="3" w:name="_Toc217686861"/>
+      <w:bookmarkStart w:id="3" w:name="_Toc217746016"/>
       <w:r>
         <w:t>Implement Sigmoid</w:t>
       </w:r>
@@ -2855,7 +3708,7 @@
       <w:pPr>
         <w:pStyle w:val="Heading2"/>
       </w:pPr>
-      <w:bookmarkStart w:id="4" w:name="_Toc217686862"/>
+      <w:bookmarkStart w:id="4" w:name="_Toc217746017"/>
       <w:r>
         <w:t>Sigmoid Layer</w:t>
       </w:r>
@@ -3085,7 +3938,7 @@
       <w:pPr>
         <w:pStyle w:val="Heading2"/>
       </w:pPr>
-      <w:bookmarkStart w:id="5" w:name="_Toc217686863"/>
+      <w:bookmarkStart w:id="5" w:name="_Toc217746018"/>
       <w:r>
         <w:t>ReLU Layer</w:t>
       </w:r>
@@ -3254,7 +4107,7 @@
       <w:pPr>
         <w:pStyle w:val="Heading1"/>
       </w:pPr>
-      <w:bookmarkStart w:id="6" w:name="_Toc217686864"/>
+      <w:bookmarkStart w:id="6" w:name="_Toc217746019"/>
       <w:r>
         <w:t xml:space="preserve">Implement </w:t>
       </w:r>
@@ -3276,7 +4129,7 @@
       <w:pPr>
         <w:pStyle w:val="Heading2"/>
       </w:pPr>
-      <w:bookmarkStart w:id="7" w:name="_Toc217686865"/>
+      <w:bookmarkStart w:id="7" w:name="_Toc217746020"/>
       <w:r>
         <w:t>SoftMax Layer</w:t>
       </w:r>
@@ -3415,12 +4268,11 @@
         <w:t>-th element of the input vector. This function converts a vector of arbitrary real values (logits) into a probability distribution, where all output values are between 0 and 1 and sum to exactly 1.</w:t>
       </w:r>
     </w:p>
-    <w:p/>
     <w:p>
       <w:pPr>
         <w:pStyle w:val="Heading2"/>
       </w:pPr>
-      <w:bookmarkStart w:id="8" w:name="_Toc217686866"/>
+      <w:bookmarkStart w:id="8" w:name="_Toc217746021"/>
       <w:r>
         <w:t>Implementation Approach</w:t>
       </w:r>
@@ -3428,16 +4280,7 @@
     </w:p>
     <w:p>
       <w:r>
-        <w:t xml:space="preserve">The </w:t>
-      </w:r>
-      <w:r>
-        <w:t>softmax</w:t>
-      </w:r>
-      <w:r>
-        <w:t xml:space="preserve"> activation layer </w:t>
-      </w:r>
-      <w:r>
-        <w:t xml:space="preserve">is implemented </w:t>
+        <w:t xml:space="preserve">The softmax activation layer is implemented </w:t>
       </w:r>
       <w:r>
         <w:t>with both forward and backward passes</w:t>
@@ -3452,20 +4295,14 @@
         <w:t>SoftmaxCrossEntropy</w:t>
       </w:r>
       <w:r>
-        <w:t xml:space="preserve"> class was created to merge the </w:t>
-      </w:r>
-      <w:r>
-        <w:t>softmax</w:t>
-      </w:r>
-      <w:r>
-        <w:t xml:space="preserve"> activation with the cross-entropy loss function for improved numerical stability and computational efficiency.</w:t>
+        <w:t xml:space="preserve"> class was created to merge the softmax activation with the cross-entropy loss function for improved numerical stability and computational efficiency.</w:t>
       </w:r>
     </w:p>
     <w:p>
       <w:pPr>
         <w:pStyle w:val="Heading3"/>
       </w:pPr>
-      <w:bookmarkStart w:id="9" w:name="_Toc217686867"/>
+      <w:bookmarkStart w:id="9" w:name="_Toc217746022"/>
       <w:r>
         <w:t>Forward Pass</w:t>
       </w:r>
@@ -3473,13 +4310,7 @@
     </w:p>
     <w:p>
       <w:r>
-        <w:t xml:space="preserve">In the forward pass, </w:t>
-      </w:r>
-      <w:r>
-        <w:t>a</w:t>
-      </w:r>
-      <w:r>
-        <w:t xml:space="preserve"> numerically stable softmax was implemented using the </w:t>
+        <w:t xml:space="preserve">In the forward pass, a numerically stable softmax was implemented using the </w:t>
       </w:r>
       <w:r>
         <w:rPr>
@@ -3488,67 +4319,13 @@
         <w:t>Log-Sum-Exp (LSE) trick</w:t>
       </w:r>
       <w:r>
-        <w:t xml:space="preserve"> (</w:t>
-      </w:r>
-      <w:r>
-        <w:t>Joseph Rivera</w:t>
-      </w:r>
-      <w:r>
-        <w:t>, 2020)</w:t>
-      </w:r>
-      <w:r>
-        <w:t>:</w:t>
-      </w:r>
-    </w:p>
-    <w:p>
-      <w:pPr>
-        <w:jc w:val="center"/>
-      </w:pPr>
-      <w:r>
-        <w:rPr>
-          <w:noProof/>
-        </w:rPr>
-        <w:drawing>
-          <wp:inline distT="0" distB="0" distL="0" distR="0" wp14:anchorId="27B4A2F4" wp14:editId="34C6471F">
-            <wp:extent cx="4348480" cy="782528"/>
-            <wp:effectExtent l="0" t="0" r="0" b="5080"/>
-            <wp:docPr id="1585544056" name="Picture 9" descr="A black background with white text&#10;&#10;AI-generated content may be incorrect."/>
-            <wp:cNvGraphicFramePr>
-              <a:graphicFrameLocks xmlns:a="http://schemas.openxmlformats.org/drawingml/2006/main" noChangeAspect="1"/>
-            </wp:cNvGraphicFramePr>
-            <a:graphic xmlns:a="http://schemas.openxmlformats.org/drawingml/2006/main">
-              <a:graphicData uri="http://schemas.openxmlformats.org/drawingml/2006/picture">
-                <pic:pic xmlns:pic="http://schemas.openxmlformats.org/drawingml/2006/picture">
-                  <pic:nvPicPr>
-                    <pic:cNvPr id="1585544056" name="Picture 9" descr="A black background with white text&#10;&#10;AI-generated content may be incorrect."/>
-                    <pic:cNvPicPr/>
-                  </pic:nvPicPr>
-                  <pic:blipFill>
-                    <a:blip r:embed="rId12">
-                      <a:extLst>
-                        <a:ext uri="{28A0092B-C50C-407E-A947-70E740481C1C}">
-                          <a14:useLocalDpi xmlns:a14="http://schemas.microsoft.com/office/drawing/2010/main" val="0"/>
-                        </a:ext>
-                      </a:extLst>
-                    </a:blip>
-                    <a:stretch>
-                      <a:fillRect/>
-                    </a:stretch>
-                  </pic:blipFill>
-                  <pic:spPr>
-                    <a:xfrm>
-                      <a:off x="0" y="0"/>
-                      <a:ext cx="4411440" cy="793858"/>
-                    </a:xfrm>
-                    <a:prstGeom prst="rect">
-                      <a:avLst/>
-                    </a:prstGeom>
-                  </pic:spPr>
-                </pic:pic>
-              </a:graphicData>
-            </a:graphic>
-          </wp:inline>
-        </w:drawing>
+        <w:t xml:space="preserve"> (Joseph Rivera, 2020)</w:t>
+      </w:r>
+      <w:r>
+        <w:t>, (Appendix A)</w:t>
+      </w:r>
+      <w:r>
+        <w:t>.</w:t>
       </w:r>
     </w:p>
     <w:p>
@@ -3563,7 +4340,7 @@
       <w:pPr>
         <w:pStyle w:val="Heading3"/>
       </w:pPr>
-      <w:bookmarkStart w:id="10" w:name="_Toc217686868"/>
+      <w:bookmarkStart w:id="10" w:name="_Toc217746023"/>
       <w:r>
         <w:t>Backwards Pass</w:t>
       </w:r>
@@ -3689,9 +4466,7 @@
       </m:oMathPara>
     </w:p>
     <w:p>
-      <w:bookmarkStart w:id="11" w:name="_Toc217686869"/>
-      <w:r>
-        <w:lastRenderedPageBreak/>
+      <w:r>
         <w:t xml:space="preserve">This elegant simplification occurs because the Jacobian of the softmax function and the gradient of the cross-entropy loss combine </w:t>
       </w:r>
       <w:r>
@@ -3758,13 +4533,15 @@
       <w:pPr>
         <w:pStyle w:val="Heading2"/>
       </w:pPr>
-      <w:r>
+      <w:bookmarkStart w:id="11" w:name="_Toc217746024"/>
+      <w:r>
+        <w:lastRenderedPageBreak/>
         <w:t>Numerical Issues</w:t>
       </w:r>
+      <w:r>
+        <w:t xml:space="preserve"> and Solutions</w:t>
+      </w:r>
       <w:bookmarkEnd w:id="11"/>
-      <w:r>
-        <w:t xml:space="preserve"> and Solutions</w:t>
-      </w:r>
     </w:p>
     <w:p>
       <w:pPr>
@@ -3865,11 +4642,652 @@
         <w:rPr>
           <w:noProof/>
         </w:rPr>
+        <w:t>(Appendix B)</w:t>
+      </w:r>
+      <w:r>
+        <w:rPr>
+          <w:noProof/>
+        </w:rPr>
+        <w:t>.</w:t>
+      </w:r>
+    </w:p>
+    <w:p>
+      <w:pPr>
+        <w:pStyle w:val="ListParagraph"/>
+        <w:numPr>
+          <w:ilvl w:val="0"/>
+          <w:numId w:val="18"/>
+        </w:numPr>
+        <w:rPr>
+          <w:b/>
+          <w:bCs/>
+        </w:rPr>
+      </w:pPr>
+      <w:r>
+        <w:rPr>
+          <w:b/>
+          <w:bCs/>
+        </w:rPr>
+        <w:t>Underflow</w:t>
+      </w:r>
+      <w:r>
+        <w:rPr>
+          <w:b/>
+          <w:bCs/>
+        </w:rPr>
+        <w:t xml:space="preserve"> during loss calculation</w:t>
+      </w:r>
+    </w:p>
+    <w:p>
+      <w:pPr>
+        <w:pStyle w:val="ListParagraph"/>
+      </w:pPr>
+      <w:r>
+        <w:t xml:space="preserve">When computing cross-entropy loss, taking </w:t>
+      </w:r>
+      <m:oMath>
+        <m:r>
+          <m:rPr>
+            <m:sty m:val="p"/>
+          </m:rPr>
+          <w:rPr>
+            <w:rFonts w:ascii="Cambria Math" w:hAnsi="Cambria Math"/>
+          </w:rPr>
+          <m:t>log</m:t>
+        </m:r>
+        <m:r>
+          <w:rPr>
+            <w:rFonts w:ascii="Cambria Math" w:hAnsi="Cambria Math"/>
+          </w:rPr>
+          <m:t>⁡(p)</m:t>
+        </m:r>
+      </m:oMath>
+      <w:r>
+        <w:t xml:space="preserve">where </w:t>
+      </w:r>
+      <m:oMath>
+        <m:r>
+          <w:rPr>
+            <w:rFonts w:ascii="Cambria Math" w:hAnsi="Cambria Math"/>
+          </w:rPr>
+          <m:t xml:space="preserve">p≈0 </m:t>
+        </m:r>
+      </m:oMath>
+      <w:r>
+        <w:t xml:space="preserve">can lead to numerical underflow or infinities. The </w:t>
+      </w:r>
+      <w:r>
+        <w:rPr>
+          <w:b/>
+          <w:bCs/>
+        </w:rPr>
+        <w:t>SoftmaxCrossEntropy</w:t>
+      </w:r>
+      <w:r>
+        <w:t xml:space="preserve"> class computes loss directly from logits, </w:t>
+      </w:r>
+      <w:r>
+        <w:t>which</w:t>
+      </w:r>
+      <w:r>
+        <w:t xml:space="preserve"> is more stable than computing probabilities first and then taking logarithms with an epsilon</w:t>
+      </w:r>
+      <w:r>
+        <w:t xml:space="preserve"> </w:t>
+      </w:r>
+    </w:p>
+    <w:p>
+      <w:pPr>
+        <w:pStyle w:val="ListParagraph"/>
+        <w:numPr>
+          <w:ilvl w:val="0"/>
+          <w:numId w:val="18"/>
+        </w:numPr>
+        <w:rPr>
+          <w:b/>
+          <w:bCs/>
+        </w:rPr>
+      </w:pPr>
+      <w:r>
+        <w:rPr>
+          <w:b/>
+          <w:bCs/>
+        </w:rPr>
+        <w:t>“</w:t>
+      </w:r>
+      <w:r>
+        <w:rPr>
+          <w:b/>
+          <w:bCs/>
+        </w:rPr>
+        <w:t>/m error</w:t>
+      </w:r>
+      <w:r>
+        <w:rPr>
+          <w:b/>
+          <w:bCs/>
+        </w:rPr>
+        <w:t>”</w:t>
+      </w:r>
+      <w:r>
+        <w:rPr>
+          <w:b/>
+          <w:bCs/>
+        </w:rPr>
+        <w:t xml:space="preserve">: </w:t>
+      </w:r>
+      <w:r>
+        <w:t>Without realising I was diving by m twice, once initialising and again when computing gradients. This made gradients m times smaller than it should be</w:t>
+      </w:r>
+      <w:r>
+        <w:t xml:space="preserve"> causing slower learning, slower loss decreases, and lower accuracy</w:t>
+      </w:r>
+      <w:r>
+        <w:t xml:space="preserve">. Removing m during initialisation </w:t>
+      </w:r>
+      <w:r>
+        <w:t>solved this issue</w:t>
+      </w:r>
+      <w:r>
+        <w:t>, (Appendix C &amp; D).</w:t>
+      </w:r>
+    </w:p>
+    <w:p>
+      <w:pPr>
+        <w:pStyle w:val="ListParagraph"/>
+        <w:numPr>
+          <w:ilvl w:val="0"/>
+          <w:numId w:val="18"/>
+        </w:numPr>
+      </w:pPr>
+      <w:r>
+        <w:rPr>
+          <w:b/>
+          <w:bCs/>
+        </w:rPr>
+        <w:t>Combined with Cross-Entropy</w:t>
+      </w:r>
+      <w:r>
+        <w:t xml:space="preserve">: </w:t>
+      </w:r>
+      <w:r>
+        <w:t>Rather than computing softmax and cross-entropy separately, combining them into a single operation provides better numerical stability and more efficient gradient computation. The combined implementation avoids intermediate probability calculations that could have introduced more errors.</w:t>
+      </w:r>
+    </w:p>
+    <w:p>
+      <w:pPr>
+        <w:pStyle w:val="Heading1"/>
+      </w:pPr>
+      <w:bookmarkStart w:id="12" w:name="_Toc217746025"/>
+      <w:r>
+        <w:t>Implement Dropout</w:t>
+      </w:r>
+      <w:bookmarkEnd w:id="12"/>
+    </w:p>
+    <w:p>
+      <w:pPr>
+        <w:pStyle w:val="Heading2"/>
+      </w:pPr>
+      <w:bookmarkStart w:id="13" w:name="_Toc217746026"/>
+      <w:r>
+        <w:t>Dropout Regularization</w:t>
+      </w:r>
+      <w:bookmarkEnd w:id="13"/>
+    </w:p>
+    <w:p>
+      <w:r>
+        <w:t>Dropout is a regularization technique used to reduce overfitting in neural networks by randomly deactivating a proportion of neurons during training. By preventing the network from relying too heavily on specific neurons, dropout encourages the learning of more generalisable feature representations.</w:t>
+      </w:r>
+    </w:p>
+    <w:p>
+      <w:pPr>
+        <w:pStyle w:val="Heading2"/>
+      </w:pPr>
+      <w:bookmarkStart w:id="14" w:name="_Toc217746027"/>
+      <w:r>
+        <w:t>Inverted Dropout Implementation</w:t>
+      </w:r>
+      <w:bookmarkEnd w:id="14"/>
+    </w:p>
+    <w:p>
+      <w:r>
+        <w:t>During training, a binary mask is generated where each neuron is retained with a fixed probability. The activations corresponding to dropped neurons are set to zero, while the remaining activations are scaled appropriately. This scaling ensures that the overall magnitude of activations remains consistent between training and testing.</w:t>
+      </w:r>
+    </w:p>
+    <w:p>
+      <w:r>
+        <w:t>The use of inverted dropout allows the forward pass at test time to remain unchanged, as no additional scaling is required during inference. This simplifies the evaluation process and avoids discrepancies between training and testing behaviour.</w:t>
+      </w:r>
+    </w:p>
+    <w:p>
+      <w:pPr>
+        <w:pStyle w:val="Heading2"/>
+      </w:pPr>
+      <w:bookmarkStart w:id="15" w:name="_Toc217746028"/>
+      <w:r>
+        <w:lastRenderedPageBreak/>
+        <w:t>Forward and Backward Passes</w:t>
+      </w:r>
+      <w:bookmarkEnd w:id="15"/>
+    </w:p>
+    <w:p>
+      <w:r>
+        <w:t>During training, dropout masks a subset of activations in the forward pass. During backpropagation, the same mask is reused so that gradients only flow through active neurons.</w:t>
+      </w:r>
+      <w:r>
+        <w:t xml:space="preserve"> During testing,</w:t>
+      </w:r>
+      <w:r>
+        <w:t xml:space="preserve"> dropout is disabled and all neurons remain active</w:t>
+      </w:r>
+      <w:r>
+        <w:t>.</w:t>
+      </w:r>
+      <w:r>
+        <w:t xml:space="preserve"> </w:t>
+      </w:r>
+      <w:r>
+        <w:t>This ensures that computations during optimisation remain consistent between the forward and backward passes</w:t>
+      </w:r>
+      <w:r>
+        <w:t>.</w:t>
+      </w:r>
+    </w:p>
+    <w:p>
+      <w:pPr>
+        <w:pStyle w:val="Heading2"/>
+      </w:pPr>
+      <w:bookmarkStart w:id="16" w:name="_Toc217746029"/>
+      <w:r>
+        <w:t>Reasoning</w:t>
+      </w:r>
+      <w:bookmarkEnd w:id="16"/>
+    </w:p>
+    <w:p>
+      <w:r>
+        <w:t>Dropout helps improve generalisation, particularly in deeper networks, but excessive dropout can lead to underfitting. In this coursework, dropout is treated as a tuneable hyperparameter and evaluated alongside other regularization techniques.</w:t>
+      </w:r>
+      <w:r>
+        <w:t xml:space="preserve"> </w:t>
+      </w:r>
+      <w:r>
+        <w:t>Its impact on performance is analysed through comparative experiments in later sections.</w:t>
+      </w:r>
+    </w:p>
+    <w:p>
+      <w:pPr>
+        <w:pStyle w:val="Heading1"/>
+      </w:pPr>
+      <w:bookmarkStart w:id="17" w:name="_Toc217746030"/>
+      <w:r>
+        <w:t xml:space="preserve">Implement a Fully </w:t>
+      </w:r>
+      <w:r>
+        <w:t>Parametrizable</w:t>
+      </w:r>
+      <w:r>
+        <w:t xml:space="preserve"> Neural Network Class</w:t>
+      </w:r>
+      <w:bookmarkEnd w:id="17"/>
+    </w:p>
+    <w:p>
+      <w:pPr>
+        <w:pStyle w:val="Heading1"/>
+      </w:pPr>
+      <w:bookmarkStart w:id="18" w:name="_Toc217746031"/>
+      <w:r>
+        <w:t>Implement Optimiser</w:t>
+      </w:r>
+      <w:bookmarkEnd w:id="18"/>
+    </w:p>
+    <w:p>
+      <w:pPr>
+        <w:pStyle w:val="Heading2"/>
+      </w:pPr>
+      <w:bookmarkStart w:id="19" w:name="_Toc217746032"/>
+      <w:r>
+        <w:t>Stochastic Gradient Descent</w:t>
+      </w:r>
+      <w:r>
+        <w:t xml:space="preserve"> (SGD)</w:t>
+      </w:r>
+      <w:bookmarkEnd w:id="19"/>
+    </w:p>
+    <w:p>
+      <w:r>
+        <w:t>Stochastic Gradient Descent updates the model parameters by moving them in the direction opposite to the gradient of the loss function, scaled by a fixed learning rate. In this implementation, the optimizer iterates over all trainable parameters and applies updates separately to weights and biases. SGD is simple to implement and computationally efficient, but it may converge slowly and can be sensitive to the choice of learning rate.</w:t>
+      </w:r>
+    </w:p>
+    <w:p>
+      <w:pPr>
+        <w:pStyle w:val="Heading2"/>
+      </w:pPr>
+      <w:bookmarkStart w:id="20" w:name="_Toc217746033"/>
+      <w:r>
+        <w:t>SGD with Momentum</w:t>
+      </w:r>
+      <w:bookmarkEnd w:id="20"/>
+    </w:p>
+    <w:p>
+      <w:r>
+        <w:t>SGD with Momentum extends standard SGD by incorporating a velocity term that accumulates gradient information from previous updates. This helps accelerate learning in consistent directions and reduces oscillations during training, particularly in regions where gradients vary significantly. In the implementation, a momentum coefficient controls how much of the previous update is retained, allowing the optimiser to smooth parameter updates and improve convergence stability.</w:t>
+      </w:r>
+    </w:p>
+    <w:p>
+      <w:pPr>
+        <w:pStyle w:val="Heading2"/>
+      </w:pPr>
+      <w:bookmarkStart w:id="21" w:name="_Toc217746034"/>
+      <w:r>
+        <w:t>Reaso</w:t>
+      </w:r>
+      <w:r>
+        <w:t>ning</w:t>
+      </w:r>
+      <w:bookmarkEnd w:id="21"/>
+    </w:p>
+    <w:p>
+      <w:r>
+        <w:t>Both optimisers were implemented in a modular manner, allowing them to be easily swapped during training. Their performance was compared experimentally by analysing convergence behaviour and final classification accuracy. Results demonstrate that SGD with Momentum generally converges faster and provides more stable training compared to standard SGD.</w:t>
+      </w:r>
+    </w:p>
+    <w:p>
+      <w:pPr>
+        <w:pStyle w:val="Heading1"/>
+      </w:pPr>
+      <w:bookmarkStart w:id="22" w:name="_Toc217746035"/>
+      <w:r>
+        <w:lastRenderedPageBreak/>
+        <w:t>Evaluate Different Neural Network Architectures/Parameters</w:t>
+      </w:r>
+      <w:r>
+        <w:t>, Present and Discuss Your Results</w:t>
+      </w:r>
+      <w:bookmarkEnd w:id="22"/>
+    </w:p>
+    <w:p>
+      <w:r>
+        <w:t>A fully connected neural network was implemented from using NumPy. The model is designed to be flexible, allowing the number of hidden layers, the number of units per layer, and the activation functions to be configured when the network is initialised. This makes it easy to experiment with different architectures without changing the underlying implementation.</w:t>
+      </w:r>
+    </w:p>
+    <w:p>
+      <w:r>
+        <w:t>The network applies activation functions layer by layer during the forward pass and uses cached values during backpropagation. This approach keeps the forward and backward computations consistent and helps avoid unnecessary computation. The use of separate activation classes also makes the code more modular and easier to maintain.</w:t>
+      </w:r>
+    </w:p>
+    <w:p>
+      <w:r>
+        <w:t>Weight initialisation is selected based on the activation function used in each layer.</w:t>
+      </w:r>
+      <w:r>
+        <w:t xml:space="preserve"> Th</w:t>
+      </w:r>
+      <w:r>
+        <w:t>e normal initialisation is used for layers with ReLU activation, while Xavier initialisation is used for Sigmoid and SoftMax layers. This helps keep activation values within a reasonable range during training and contributes to more stable learning.</w:t>
+      </w:r>
+    </w:p>
+    <w:p>
+      <w:r>
+        <w:t>Regularisation and dropout are both integrated into the network to help control overfitting. L1 and L2 regularisation are applied during backpropagation by modifying the weight gradients, while dropout is applied only during training and disabled during evaluation. This ensures consistent behaviour during inference.</w:t>
+      </w:r>
+    </w:p>
+    <w:p>
+      <w:r>
+        <w:t>The training process supports mini-batch learning, learning rate decay, and different optimisation methods. Optimisers are implemented separately and update parameters in place, allowing the training behaviour to be changed without modifying the network itself.</w:t>
+      </w:r>
+    </w:p>
+    <w:p>
+      <w:pPr>
+        <w:pStyle w:val="Heading2"/>
+        <w:rPr>
+          <w:b/>
+          <w:bCs/>
+        </w:rPr>
+      </w:pPr>
+      <w:bookmarkStart w:id="23" w:name="_Toc217746036"/>
+      <w:r>
+        <w:t>Trying different P</w:t>
+      </w:r>
+      <w:r>
+        <w:t>arameters</w:t>
+      </w:r>
+      <w:bookmarkEnd w:id="23"/>
+    </w:p>
+    <w:p>
+      <w:r>
+        <w:t xml:space="preserve">Several hyperparameter configurations were explored </w:t>
+      </w:r>
+      <w:r>
+        <w:t>to</w:t>
+      </w:r>
+      <w:r>
+        <w:t xml:space="preserve"> identify a model that achieved high accuracy while minimising overfitting. Four activation functions were evaluated: </w:t>
+      </w:r>
+      <w:proofErr w:type="spellStart"/>
+      <w:r>
+        <w:t>ReLU</w:t>
+      </w:r>
+      <w:proofErr w:type="spellEnd"/>
+      <w:r>
+        <w:t xml:space="preserve">, Leaky </w:t>
+      </w:r>
+      <w:proofErr w:type="spellStart"/>
+      <w:r>
+        <w:t>ReLU</w:t>
+      </w:r>
+      <w:proofErr w:type="spellEnd"/>
+      <w:r>
+        <w:t>, Tanh, and Sigmoid (see Appendix E</w:t>
+      </w:r>
+      <w:r>
+        <w:t>-</w:t>
+      </w:r>
+      <w:r>
+        <w:t xml:space="preserve">H). Among these, </w:t>
+      </w:r>
+      <w:proofErr w:type="spellStart"/>
+      <w:r>
+        <w:t>ReLU</w:t>
+      </w:r>
+      <w:proofErr w:type="spellEnd"/>
+      <w:r>
+        <w:t xml:space="preserve"> consistently produced the highest accuracy and exhibited the least overfitting. Increasing the number of training epochs beyond a certain point did not improve performance; instead, the model’s accuracy stagnated due to overfitting.</w:t>
+      </w:r>
+    </w:p>
+    <w:p>
+      <w:pPr>
+        <w:pStyle w:val="Heading2"/>
+      </w:pPr>
+      <w:bookmarkStart w:id="24" w:name="_Toc217746037"/>
+      <w:r>
+        <w:t>Final</w:t>
+      </w:r>
+      <w:r>
+        <w:t xml:space="preserve"> Parameters</w:t>
+      </w:r>
+      <w:bookmarkEnd w:id="24"/>
+    </w:p>
+    <w:p>
+      <w:r>
+        <w:t xml:space="preserve">The final model configuration that achieved the best performance is summarised below. The network uses an input size of 3072 and three hidden layers with 512, 256, and 128 units respectively, followed by an output layer of size 10. </w:t>
+      </w:r>
+      <w:proofErr w:type="spellStart"/>
+      <w:r>
+        <w:t>ReLU</w:t>
+      </w:r>
+      <w:proofErr w:type="spellEnd"/>
+      <w:r>
+        <w:t xml:space="preserve"> activation is applied in all </w:t>
+      </w:r>
+      <w:r>
+        <w:lastRenderedPageBreak/>
+        <w:t xml:space="preserve">hidden layers, with </w:t>
+      </w:r>
+      <w:proofErr w:type="spellStart"/>
+      <w:r>
+        <w:t>Softmax</w:t>
+      </w:r>
+      <w:proofErr w:type="spellEnd"/>
+      <w:r>
+        <w:t xml:space="preserve"> used in the output layer. Dropout with a rate of 0.3 is applied to each hidden layer during training. The model is trained using mini-batch gradient descent with a batch size of 128, a learning rate of 0.01, and momentum (β = 0.9). Training was carried out for 25 epochs, resulting in a final classification accuracy of 55.64%.</w:t>
+      </w:r>
+    </w:p>
+    <w:p>
+      <w:r>
+        <w:t>Overall, the implementation is structured, flexible, and easy to extend. It provides a solid foundation for evaluating different architectures and hyperparameter choices in later experiments.</w:t>
+      </w:r>
+    </w:p>
+    <w:p>
+      <w:pPr>
+        <w:pStyle w:val="Heading1"/>
+      </w:pPr>
+      <w:bookmarkStart w:id="25" w:name="_Toc217746038"/>
+      <w:r>
+        <w:t>Co</w:t>
+      </w:r>
+      <w:r>
+        <w:t>nclusion</w:t>
+      </w:r>
+      <w:bookmarkEnd w:id="25"/>
+    </w:p>
+    <w:p/>
+    <w:p>
+      <w:pPr>
+        <w:pStyle w:val="Heading1"/>
+      </w:pPr>
+      <w:bookmarkStart w:id="26" w:name="_Toc217746039"/>
+      <w:r>
+        <w:t>References</w:t>
+      </w:r>
+      <w:bookmarkEnd w:id="26"/>
+    </w:p>
+    <w:p>
+      <w:pPr>
+        <w:pStyle w:val="ListParagraph"/>
+        <w:numPr>
+          <w:ilvl w:val="0"/>
+          <w:numId w:val="19"/>
+        </w:numPr>
+        <w:rPr>
+          <w:b/>
+          <w:bCs/>
+        </w:rPr>
+      </w:pPr>
+      <w:r>
+        <w:t xml:space="preserve"> </w:t>
+      </w:r>
+      <w:r>
+        <w:t xml:space="preserve">Joseph Rivera, </w:t>
+      </w:r>
+      <w:r>
+        <w:t xml:space="preserve">(2020) </w:t>
+      </w:r>
+      <w:proofErr w:type="spellStart"/>
+      <w:r>
+        <w:t>Stabalizing</w:t>
+      </w:r>
+      <w:proofErr w:type="spellEnd"/>
+      <w:r>
+        <w:t xml:space="preserve"> Overflow and Underflow </w:t>
+      </w:r>
+      <w:r>
+        <w:t xml:space="preserve">[Video]. YouTube. Available at: </w:t>
+      </w:r>
+      <w:r>
+        <w:t xml:space="preserve">https://www.youtube.com/watch?v=2P470Dg4en8 </w:t>
+      </w:r>
+      <w:r>
+        <w:t>(Accessed: December 2024).</w:t>
+      </w:r>
+    </w:p>
+    <w:p>
+      <w:pPr>
+        <w:pStyle w:val="Heading1"/>
+      </w:pPr>
+      <w:bookmarkStart w:id="27" w:name="_Toc217746040"/>
+      <w:r>
+        <w:t>Appendix</w:t>
+      </w:r>
+      <w:bookmarkEnd w:id="27"/>
+    </w:p>
+    <w:p>
+      <w:pPr>
+        <w:pStyle w:val="Heading2"/>
+      </w:pPr>
+      <w:bookmarkStart w:id="28" w:name="_Toc217746041"/>
+      <w:r>
+        <w:t>A</w:t>
+      </w:r>
+      <w:bookmarkEnd w:id="28"/>
+    </w:p>
+    <w:p>
+      <w:r>
+        <w:rPr>
+          <w:noProof/>
+        </w:rPr>
         <w:drawing>
-          <wp:inline distT="0" distB="0" distL="0" distR="0" wp14:anchorId="0E60C726" wp14:editId="64F67BF7">
+          <wp:inline distT="0" distB="0" distL="0" distR="0" wp14:anchorId="64BC32D8" wp14:editId="22F76AB4">
+            <wp:extent cx="4348480" cy="782528"/>
+            <wp:effectExtent l="0" t="0" r="0" b="5080"/>
+            <wp:docPr id="1378580719" name="Picture 9" descr="A black background with white text&#10;&#10;AI-generated content may be incorrect."/>
+            <wp:cNvGraphicFramePr>
+              <a:graphicFrameLocks xmlns:a="http://schemas.openxmlformats.org/drawingml/2006/main" noChangeAspect="1"/>
+            </wp:cNvGraphicFramePr>
+            <a:graphic xmlns:a="http://schemas.openxmlformats.org/drawingml/2006/main">
+              <a:graphicData uri="http://schemas.openxmlformats.org/drawingml/2006/picture">
+                <pic:pic xmlns:pic="http://schemas.openxmlformats.org/drawingml/2006/picture">
+                  <pic:nvPicPr>
+                    <pic:cNvPr id="1585544056" name="Picture 9" descr="A black background with white text&#10;&#10;AI-generated content may be incorrect."/>
+                    <pic:cNvPicPr/>
+                  </pic:nvPicPr>
+                  <pic:blipFill>
+                    <a:blip r:embed="rId12">
+                      <a:extLst>
+                        <a:ext uri="{28A0092B-C50C-407E-A947-70E740481C1C}">
+                          <a14:useLocalDpi xmlns:a14="http://schemas.microsoft.com/office/drawing/2010/main" val="0"/>
+                        </a:ext>
+                      </a:extLst>
+                    </a:blip>
+                    <a:stretch>
+                      <a:fillRect/>
+                    </a:stretch>
+                  </pic:blipFill>
+                  <pic:spPr>
+                    <a:xfrm>
+                      <a:off x="0" y="0"/>
+                      <a:ext cx="4411440" cy="793858"/>
+                    </a:xfrm>
+                    <a:prstGeom prst="rect">
+                      <a:avLst/>
+                    </a:prstGeom>
+                  </pic:spPr>
+                </pic:pic>
+              </a:graphicData>
+            </a:graphic>
+          </wp:inline>
+        </w:drawing>
+      </w:r>
+    </w:p>
+    <w:p>
+      <w:pPr>
+        <w:pStyle w:val="Heading2"/>
+      </w:pPr>
+      <w:bookmarkStart w:id="29" w:name="_Toc217746042"/>
+      <w:r>
+        <w:t>B</w:t>
+      </w:r>
+      <w:bookmarkEnd w:id="29"/>
+    </w:p>
+    <w:p>
+      <w:r>
+        <w:rPr>
+          <w:noProof/>
+        </w:rPr>
+        <w:drawing>
+          <wp:inline distT="0" distB="0" distL="0" distR="0" wp14:anchorId="25237C34" wp14:editId="364687A5">
             <wp:extent cx="5731510" cy="441960"/>
-            <wp:effectExtent l="0" t="0" r="0" b="2540"/>
-            <wp:docPr id="969393932" name="Picture 8"/>
+            <wp:effectExtent l="0" t="0" r="2540" b="0"/>
+            <wp:docPr id="1832285273" name="Picture 8"/>
             <wp:cNvGraphicFramePr>
               <a:graphicFrameLocks xmlns:a="http://schemas.openxmlformats.org/drawingml/2006/main" noChangeAspect="1"/>
             </wp:cNvGraphicFramePr>
@@ -3910,146 +5328,15 @@
     </w:p>
     <w:p>
       <w:pPr>
-        <w:pStyle w:val="ListParagraph"/>
-      </w:pPr>
-    </w:p>
-    <w:p>
-      <w:pPr>
-        <w:pStyle w:val="ListParagraph"/>
-        <w:numPr>
-          <w:ilvl w:val="0"/>
-          <w:numId w:val="18"/>
-        </w:numPr>
-        <w:rPr>
-          <w:b/>
-          <w:bCs/>
-        </w:rPr>
-      </w:pPr>
-      <w:r>
-        <w:rPr>
-          <w:b/>
-          <w:bCs/>
-        </w:rPr>
-        <w:t>Underflow</w:t>
-      </w:r>
-      <w:r>
-        <w:rPr>
-          <w:b/>
-          <w:bCs/>
-        </w:rPr>
-        <w:t xml:space="preserve"> during loss calculation</w:t>
-      </w:r>
-    </w:p>
-    <w:p>
-      <w:pPr>
-        <w:pStyle w:val="ListParagraph"/>
-      </w:pPr>
-      <w:r>
-        <w:t xml:space="preserve">When computing cross-entropy loss, taking </w:t>
-      </w:r>
-      <m:oMath>
-        <m:r>
-          <m:rPr>
-            <m:sty m:val="p"/>
-          </m:rPr>
-          <w:rPr>
-            <w:rFonts w:ascii="Cambria Math" w:hAnsi="Cambria Math"/>
-          </w:rPr>
-          <m:t>log</m:t>
-        </m:r>
-        <m:r>
-          <w:rPr>
-            <w:rFonts w:ascii="Cambria Math" w:hAnsi="Cambria Math"/>
-          </w:rPr>
-          <m:t>⁡(p)</m:t>
-        </m:r>
-      </m:oMath>
-      <w:r>
-        <w:t xml:space="preserve">where </w:t>
-      </w:r>
-      <m:oMath>
-        <m:r>
-          <w:rPr>
-            <w:rFonts w:ascii="Cambria Math" w:hAnsi="Cambria Math"/>
-          </w:rPr>
-          <m:t>p≈0</m:t>
-        </m:r>
-      </m:oMath>
-      <w:r>
-        <w:t xml:space="preserve">can lead to numerical underflow or infinities. The </w:t>
-      </w:r>
-      <w:r>
-        <w:rPr>
-          <w:b/>
-          <w:bCs/>
-        </w:rPr>
-        <w:t>SoftmaxCrossEntropy</w:t>
-      </w:r>
-      <w:r>
-        <w:t xml:space="preserve"> class computes loss directly from logits, </w:t>
-      </w:r>
-      <w:r>
-        <w:t>which</w:t>
-      </w:r>
-      <w:r>
-        <w:t xml:space="preserve"> is more stable than computing probabilities first and then taking logarithms with an epsilon</w:t>
-      </w:r>
-      <w:r>
-        <w:t xml:space="preserve"> </w:t>
-      </w:r>
-    </w:p>
-    <w:p>
-      <w:pPr>
-        <w:pStyle w:val="ListParagraph"/>
-        <w:numPr>
-          <w:ilvl w:val="0"/>
-          <w:numId w:val="18"/>
-        </w:numPr>
-        <w:rPr>
-          <w:b/>
-          <w:bCs/>
-        </w:rPr>
-      </w:pPr>
-      <w:r>
-        <w:rPr>
-          <w:b/>
-          <w:bCs/>
-        </w:rPr>
-        <w:t>“</w:t>
-      </w:r>
-      <w:r>
-        <w:rPr>
-          <w:b/>
-          <w:bCs/>
-        </w:rPr>
-        <w:t>/m error</w:t>
-      </w:r>
-      <w:r>
-        <w:rPr>
-          <w:b/>
-          <w:bCs/>
-        </w:rPr>
-        <w:t>”</w:t>
-      </w:r>
-      <w:r>
-        <w:rPr>
-          <w:b/>
-          <w:bCs/>
-        </w:rPr>
-        <w:t xml:space="preserve">: </w:t>
-      </w:r>
-      <w:r>
-        <w:t>Without realising I was diving by m twice, once initialising and again when computing gradients. This made gradients m times smaller than it should be</w:t>
-      </w:r>
-      <w:r>
-        <w:t xml:space="preserve"> causing slower learning, slower loss decreases, and lower accuracy</w:t>
-      </w:r>
-      <w:r>
-        <w:t xml:space="preserve">. Removing m during initialisation </w:t>
-      </w:r>
-      <w:r>
-        <w:t>solved this issue.</w:t>
-      </w:r>
+        <w:pStyle w:val="Heading2"/>
+      </w:pPr>
+      <w:bookmarkStart w:id="30" w:name="_Toc217746043"/>
+      <w:r>
+        <w:t>C</w:t>
+      </w:r>
+      <w:bookmarkEnd w:id="30"/>
+    </w:p>
+    <w:p>
       <w:r>
         <w:rPr>
           <w:b/>
@@ -4057,10 +5344,10 @@
           <w:noProof/>
         </w:rPr>
         <w:drawing>
-          <wp:inline distT="0" distB="0" distL="0" distR="0" wp14:anchorId="7FE3D940" wp14:editId="315225FD">
+          <wp:inline distT="0" distB="0" distL="0" distR="0" wp14:anchorId="52C515B8" wp14:editId="257D9DCF">
             <wp:extent cx="5731510" cy="458470"/>
-            <wp:effectExtent l="0" t="0" r="0" b="0"/>
-            <wp:docPr id="1601882982" name="Picture 11"/>
+            <wp:effectExtent l="0" t="0" r="2540" b="0"/>
+            <wp:docPr id="1496103155" name="Picture 11"/>
             <wp:cNvGraphicFramePr>
               <a:graphicFrameLocks xmlns:a="http://schemas.openxmlformats.org/drawingml/2006/main" noChangeAspect="1"/>
             </wp:cNvGraphicFramePr>
@@ -4098,6 +5385,18 @@
           </wp:inline>
         </w:drawing>
       </w:r>
+    </w:p>
+    <w:p>
+      <w:pPr>
+        <w:pStyle w:val="Heading2"/>
+      </w:pPr>
+      <w:bookmarkStart w:id="31" w:name="_Toc217746044"/>
+      <w:r>
+        <w:t>D</w:t>
+      </w:r>
+      <w:bookmarkEnd w:id="31"/>
+    </w:p>
+    <w:p>
       <w:r>
         <w:rPr>
           <w:b/>
@@ -4105,10 +5404,10 @@
           <w:noProof/>
         </w:rPr>
         <w:drawing>
-          <wp:inline distT="0" distB="0" distL="0" distR="0" wp14:anchorId="3E8E01A1" wp14:editId="565D9515">
+          <wp:inline distT="0" distB="0" distL="0" distR="0" wp14:anchorId="226317DE" wp14:editId="0E0CB5CA">
             <wp:extent cx="5731510" cy="537210"/>
-            <wp:effectExtent l="0" t="0" r="0" b="0"/>
-            <wp:docPr id="566519837" name="Picture 12"/>
+            <wp:effectExtent l="0" t="0" r="2540" b="0"/>
+            <wp:docPr id="714542894" name="Picture 12"/>
             <wp:cNvGraphicFramePr>
               <a:graphicFrameLocks xmlns:a="http://schemas.openxmlformats.org/drawingml/2006/main" noChangeAspect="1"/>
             </wp:cNvGraphicFramePr>
@@ -4149,338 +5448,304 @@
     </w:p>
     <w:p>
       <w:pPr>
-        <w:pStyle w:val="ListParagraph"/>
-        <w:numPr>
-          <w:ilvl w:val="0"/>
-          <w:numId w:val="18"/>
-        </w:numPr>
-      </w:pPr>
-      <w:r>
+        <w:pStyle w:val="Heading2"/>
+      </w:pPr>
+      <w:bookmarkStart w:id="32" w:name="_Toc217746045"/>
+      <w:proofErr w:type="spellStart"/>
+      <w:r>
+        <w:lastRenderedPageBreak/>
+        <w:t>ReLU</w:t>
+      </w:r>
+      <w:proofErr w:type="spellEnd"/>
+      <w:r>
+        <w:t xml:space="preserve"> E</w:t>
+      </w:r>
+      <w:bookmarkEnd w:id="32"/>
+    </w:p>
+    <w:p>
+      <w:pPr>
         <w:rPr>
           <w:b/>
           <w:bCs/>
         </w:rPr>
-        <w:t>Combined with Cross-Entropy</w:t>
-      </w:r>
-      <w:r>
-        <w:t xml:space="preserve">: </w:t>
-      </w:r>
-      <w:r>
-        <w:t>Rather than computing softmax and cross-entropy separately, combining them into a single operation provides better numerical stability and more efficient gradient computation. The combined implementation avoids intermediate probability calculations that could</w:t>
-      </w:r>
-      <w:r>
-        <w:t xml:space="preserve"> have introduced more errors</w:t>
-      </w:r>
-      <w:r>
-        <w:t>.</w:t>
-      </w:r>
-      <w:bookmarkStart w:id="12" w:name="_Toc217686870"/>
-    </w:p>
-    <w:p/>
-    <w:p/>
-    <w:p>
-      <w:pPr>
-        <w:pStyle w:val="Heading1"/>
-      </w:pPr>
+      </w:pPr>
+      <w:r>
+        <w:rPr>
+          <w:noProof/>
+        </w:rPr>
+        <w:drawing>
+          <wp:inline distT="0" distB="0" distL="0" distR="0" wp14:anchorId="35FC3C25" wp14:editId="289C2704">
+            <wp:extent cx="5731510" cy="4300220"/>
+            <wp:effectExtent l="0" t="0" r="2540" b="5080"/>
+            <wp:docPr id="1916013665" name="Picture 5"/>
+            <wp:cNvGraphicFramePr>
+              <a:graphicFrameLocks xmlns:a="http://schemas.openxmlformats.org/drawingml/2006/main" noChangeAspect="1"/>
+            </wp:cNvGraphicFramePr>
+            <a:graphic xmlns:a="http://schemas.openxmlformats.org/drawingml/2006/main">
+              <a:graphicData uri="http://schemas.openxmlformats.org/drawingml/2006/picture">
+                <pic:pic xmlns:pic="http://schemas.openxmlformats.org/drawingml/2006/picture">
+                  <pic:nvPicPr>
+                    <pic:cNvPr id="0" name="Picture 1"/>
+                    <pic:cNvPicPr>
+                      <a:picLocks noChangeAspect="1" noChangeArrowheads="1"/>
+                    </pic:cNvPicPr>
+                  </pic:nvPicPr>
+                  <pic:blipFill>
+                    <a:blip r:embed="rId16">
+                      <a:extLst>
+                        <a:ext uri="{28A0092B-C50C-407E-A947-70E740481C1C}">
+                          <a14:useLocalDpi xmlns:a14="http://schemas.microsoft.com/office/drawing/2010/main" val="0"/>
+                        </a:ext>
+                      </a:extLst>
+                    </a:blip>
+                    <a:srcRect/>
+                    <a:stretch>
+                      <a:fillRect/>
+                    </a:stretch>
+                  </pic:blipFill>
+                  <pic:spPr bwMode="auto">
+                    <a:xfrm>
+                      <a:off x="0" y="0"/>
+                      <a:ext cx="5731510" cy="4300220"/>
+                    </a:xfrm>
+                    <a:prstGeom prst="rect">
+                      <a:avLst/>
+                    </a:prstGeom>
+                    <a:noFill/>
+                    <a:ln>
+                      <a:noFill/>
+                    </a:ln>
+                  </pic:spPr>
+                </pic:pic>
+              </a:graphicData>
+            </a:graphic>
+          </wp:inline>
+        </w:drawing>
+      </w:r>
+    </w:p>
+    <w:p>
+      <w:pPr>
+        <w:pStyle w:val="Heading2"/>
+      </w:pPr>
+      <w:bookmarkStart w:id="33" w:name="_Toc217746046"/>
       <w:r>
         <w:lastRenderedPageBreak/>
-        <w:t>Implement Dropout</w:t>
-      </w:r>
-      <w:bookmarkEnd w:id="12"/>
-    </w:p>
-    <w:p>
-      <w:pPr>
-        <w:pStyle w:val="Heading2"/>
-      </w:pPr>
-      <w:bookmarkStart w:id="13" w:name="_Toc217686871"/>
-      <w:r>
-        <w:t>Dropout Regularization</w:t>
-      </w:r>
-      <w:bookmarkEnd w:id="13"/>
-    </w:p>
-    <w:p>
-      <w:r>
-        <w:t>Dropout is a regularization technique used to reduce overfitting in neural networks by randomly deactivating a proportion of neurons during training. By preventing the network from relying too heavily on specific neurons, dropout encourages the learning of more generalisable feature representations.</w:t>
-      </w:r>
-    </w:p>
-    <w:p>
-      <w:pPr>
-        <w:pStyle w:val="Heading2"/>
-      </w:pPr>
-      <w:bookmarkStart w:id="14" w:name="_Toc217686872"/>
-      <w:r>
-        <w:t>Inverted Dropout Implementation</w:t>
-      </w:r>
-      <w:bookmarkEnd w:id="14"/>
-    </w:p>
-    <w:p>
-      <w:r>
-        <w:t>During training, a binary mask is generated where each neuron is retained with a fixed probability. The activations corresponding to dropped neurons are set to zero, while the remaining activations are scaled appropriately. This scaling ensures that the overall magnitude of activations remains consistent between training and testing.</w:t>
-      </w:r>
-    </w:p>
-    <w:p>
-      <w:r>
-        <w:t>The use of inverted dropout allows the forward pass at test time to remain unchanged, as no additional scaling is required during inference. This simplifies the evaluation process and avoids discrepancies between training and testing behaviour.</w:t>
-      </w:r>
-    </w:p>
-    <w:p>
-      <w:pPr>
-        <w:pStyle w:val="Heading2"/>
-      </w:pPr>
-      <w:bookmarkStart w:id="15" w:name="_Toc217686873"/>
-      <w:r>
-        <w:t>Forward and Backward Passes</w:t>
-      </w:r>
-      <w:bookmarkEnd w:id="15"/>
-    </w:p>
-    <w:p>
-      <w:r>
-        <w:t>During training, dropout masks a subset of activations in the forward pass. During backpropagation, the same mask is reused so that gradients only flow through active neurons.</w:t>
-      </w:r>
-      <w:r>
-        <w:t xml:space="preserve"> During testing,</w:t>
-      </w:r>
-      <w:r>
-        <w:t xml:space="preserve"> dropout is disabled and all neurons remain active</w:t>
-      </w:r>
-      <w:r>
-        <w:t>.</w:t>
-      </w:r>
-      <w:r>
-        <w:t xml:space="preserve"> </w:t>
-      </w:r>
-      <w:r>
-        <w:t>This ensures that computations during optimisation remain consistent between the forward and backward passes</w:t>
-      </w:r>
-      <w:r>
-        <w:t>.</w:t>
-      </w:r>
-    </w:p>
-    <w:p>
-      <w:pPr>
-        <w:pStyle w:val="Heading2"/>
-      </w:pPr>
-      <w:bookmarkStart w:id="16" w:name="_Toc217686874"/>
-      <w:r>
-        <w:t>Reasoning</w:t>
-      </w:r>
-      <w:bookmarkEnd w:id="16"/>
-    </w:p>
-    <w:p>
-      <w:r>
-        <w:t>Dropout helps improve generalisation, particularly in deeper networks, but excessive dropout can lead to underfitting. In this coursework, dropout is treated as a tuneable hyperparameter and evaluated alongside other regularization techniques.</w:t>
-      </w:r>
-      <w:r>
-        <w:t xml:space="preserve"> </w:t>
-      </w:r>
-      <w:r>
-        <w:t>Its impact on performance is analysed through comparative experiments in later sections.</w:t>
-      </w:r>
-    </w:p>
-    <w:p>
-      <w:pPr>
-        <w:pStyle w:val="Heading1"/>
-      </w:pPr>
-      <w:bookmarkStart w:id="17" w:name="_Toc217686875"/>
-      <w:r>
-        <w:t xml:space="preserve">Implement a Fully </w:t>
-      </w:r>
-      <w:r>
-        <w:t>Parametrizable</w:t>
-      </w:r>
-      <w:r>
-        <w:t xml:space="preserve"> Neural Network Class</w:t>
-      </w:r>
-      <w:bookmarkEnd w:id="17"/>
-    </w:p>
-    <w:p>
-      <w:pPr>
-        <w:pStyle w:val="Heading1"/>
-      </w:pPr>
-      <w:bookmarkStart w:id="18" w:name="_Toc217686876"/>
-      <w:r>
-        <w:t>Implement Optimiser</w:t>
-      </w:r>
-      <w:bookmarkEnd w:id="18"/>
-    </w:p>
-    <w:p>
-      <w:pPr>
-        <w:pStyle w:val="Heading2"/>
-      </w:pPr>
-      <w:bookmarkStart w:id="19" w:name="_Toc217686877"/>
-      <w:r>
-        <w:t>Stochastic Gradient Descent</w:t>
-      </w:r>
-      <w:r>
-        <w:t xml:space="preserve"> (SGD)</w:t>
-      </w:r>
-      <w:bookmarkEnd w:id="19"/>
-    </w:p>
-    <w:p>
-      <w:r>
-        <w:t xml:space="preserve">Stochastic Gradient Descent updates the model parameters by moving them in the direction opposite to the gradient of the loss function, scaled by a fixed learning rate. In this implementation, the optimizer iterates over all trainable parameters and applies </w:t>
-      </w:r>
-      <w:r>
-        <w:lastRenderedPageBreak/>
-        <w:t>updates separately to weights and biases. SGD is simple to implement and computationally efficient, but it may converge slowly and can be sensitive to the choice of learning rate.</w:t>
-      </w:r>
-    </w:p>
-    <w:p>
-      <w:pPr>
-        <w:pStyle w:val="Heading2"/>
-      </w:pPr>
-      <w:bookmarkStart w:id="20" w:name="_Toc217686878"/>
-      <w:r>
-        <w:t>SGD with Momentum</w:t>
-      </w:r>
-      <w:bookmarkEnd w:id="20"/>
-    </w:p>
-    <w:p>
-      <w:r>
-        <w:t>SGD with Momentum extends standard SGD by incorporating a velocity term that accumulates gradient information from previous updates. This helps accelerate learning in consistent directions and reduces oscillations during training, particularly in regions where gradients vary significantly. In the implementation, a momentum coefficient controls how much of the previous update is retained, allowing the optimiser to smooth parameter updates and improve convergence stability.</w:t>
-      </w:r>
-    </w:p>
-    <w:p>
-      <w:pPr>
-        <w:pStyle w:val="Heading2"/>
-      </w:pPr>
-      <w:bookmarkStart w:id="21" w:name="_Toc217686879"/>
-      <w:r>
-        <w:t>Reaso</w:t>
-      </w:r>
-      <w:r>
-        <w:t>ning</w:t>
-      </w:r>
-      <w:bookmarkEnd w:id="21"/>
-    </w:p>
-    <w:p>
-      <w:r>
-        <w:t>Both optimisers were implemented in a modular manner, allowing them to be easily swapped during training. Their performance was compared experimentally by analysing convergence behaviour and final classification accuracy. Results demonstrate that SGD with Momentum generally converges faster and provides more stable training compared to standard SGD.</w:t>
-      </w:r>
-    </w:p>
-    <w:p/>
-    <w:p/>
-    <w:p>
-      <w:pPr>
-        <w:pStyle w:val="Heading1"/>
-      </w:pPr>
-      <w:bookmarkStart w:id="22" w:name="_Toc217686880"/>
-      <w:r>
-        <w:t>Evaluate Different Neural Network Architectures/Parameters</w:t>
-      </w:r>
-      <w:r>
-        <w:t>, Present and Discuss Your Results</w:t>
-      </w:r>
-      <w:bookmarkEnd w:id="22"/>
-    </w:p>
-    <w:p>
-      <w:r>
-        <w:t>A fully connected neural network was implemented from using NumPy. The model is designed to be flexible, allowing the number of hidden layers, the number of units per layer, and the activation functions to be configured when the network is initialised. This makes it easy to experiment with different architectures without changing the underlying implementation.</w:t>
-      </w:r>
-    </w:p>
-    <w:p>
-      <w:r>
-        <w:t>The network applies activation functions layer by layer during the forward pass and uses cached values during backpropagation. This approach keeps the forward and backward computations consistent and helps avoid unnecessary computation. The use of separate activation classes also makes the code more modular and easier to maintain.</w:t>
-      </w:r>
-    </w:p>
-    <w:p>
-      <w:r>
-        <w:t>Weight initialisation is selected based on the activation function used in each layer.</w:t>
-      </w:r>
-      <w:r>
-        <w:t xml:space="preserve"> Th</w:t>
-      </w:r>
-      <w:r>
-        <w:t>e normal initialisation is used for layers with ReLU activation, while Xavier initialisation is used for Sigmoid and SoftMax layers. This helps keep activation values within a reasonable range during training and contributes to more stable learning.</w:t>
-      </w:r>
-    </w:p>
-    <w:p>
-      <w:r>
-        <w:lastRenderedPageBreak/>
-        <w:t>Regularisation and dropout are both integrated into the network to help control overfitting. L1 and L2 regularisation are applied during backpropagation by modifying the weight gradients, while dropout is applied only during training and disabled during evaluation. This ensures consistent behaviour during inference.</w:t>
-      </w:r>
-    </w:p>
-    <w:p>
-      <w:r>
-        <w:t>The training process supports mini-batch learning, learning rate decay, and different optimisation methods. Optimisers are implemented separately and update parameters in place, allowing the training behaviour to be changed without modifying the network itself.</w:t>
-      </w:r>
-    </w:p>
-    <w:p>
-      <w:r>
-        <w:t>Overall, the implementation is structured, flexible, and easy to extend. It provides a solid foundation for evaluating different architectures and hyperparameter choices in later experiments.</w:t>
-      </w:r>
-    </w:p>
-    <w:p/>
-    <w:p>
-      <w:pPr>
-        <w:pStyle w:val="Heading1"/>
-      </w:pPr>
-      <w:bookmarkStart w:id="23" w:name="_Toc217686881"/>
-      <w:r>
-        <w:t>Co</w:t>
-      </w:r>
-      <w:r>
-        <w:t>nclusion</w:t>
-      </w:r>
-      <w:bookmarkEnd w:id="23"/>
-    </w:p>
-    <w:p/>
-    <w:p>
-      <w:pPr>
-        <w:pStyle w:val="Heading1"/>
-      </w:pPr>
-      <w:r>
-        <w:t>References</w:t>
-      </w:r>
-    </w:p>
-    <w:p>
-      <w:pPr>
-        <w:pStyle w:val="ListParagraph"/>
-        <w:numPr>
-          <w:ilvl w:val="0"/>
-          <w:numId w:val="19"/>
-        </w:numPr>
+        <w:t xml:space="preserve">Leaky </w:t>
+      </w:r>
+      <w:proofErr w:type="spellStart"/>
+      <w:r>
+        <w:t>ReLU</w:t>
+      </w:r>
+      <w:proofErr w:type="spellEnd"/>
+      <w:r>
+        <w:t>:</w:t>
+      </w:r>
+      <w:r>
+        <w:t xml:space="preserve"> F</w:t>
+      </w:r>
+      <w:bookmarkEnd w:id="33"/>
+    </w:p>
+    <w:p>
+      <w:pPr>
         <w:rPr>
           <w:b/>
           <w:bCs/>
         </w:rPr>
       </w:pPr>
       <w:r>
-        <w:t xml:space="preserve"> </w:t>
-      </w:r>
-      <w:r>
-        <w:t xml:space="preserve">Joseph Rivera, </w:t>
-      </w:r>
-      <w:r>
-        <w:t>(20</w:t>
-      </w:r>
-      <w:r>
-        <w:t>20</w:t>
-      </w:r>
-      <w:r>
-        <w:t xml:space="preserve">) </w:t>
-      </w:r>
-      <w:proofErr w:type="spellStart"/>
-      <w:r>
-        <w:t>Stabalizing</w:t>
-      </w:r>
-      <w:proofErr w:type="spellEnd"/>
-      <w:r>
-        <w:t xml:space="preserve"> Overflow and Underflow </w:t>
-      </w:r>
-      <w:r>
-        <w:t xml:space="preserve">[Video]. YouTube. Available at: </w:t>
-      </w:r>
-      <w:r>
-        <w:t>https://www.youtube.com/watch?v=2P470Dg4en8</w:t>
-      </w:r>
-      <w:r>
-        <w:t xml:space="preserve"> </w:t>
-      </w:r>
-      <w:r>
-        <w:t>(Accessed: December 2024).</w:t>
-      </w:r>
-    </w:p>
+        <w:rPr>
+          <w:noProof/>
+        </w:rPr>
+        <w:drawing>
+          <wp:inline distT="0" distB="0" distL="0" distR="0" wp14:anchorId="09919A8D" wp14:editId="31E2BB63">
+            <wp:extent cx="5731510" cy="4406900"/>
+            <wp:effectExtent l="0" t="0" r="2540" b="0"/>
+            <wp:docPr id="96777473" name="Picture 6" descr="A screenshot of a graph&#10;&#10;AI-generated content may be incorrect."/>
+            <wp:cNvGraphicFramePr>
+              <a:graphicFrameLocks xmlns:a="http://schemas.openxmlformats.org/drawingml/2006/main" noChangeAspect="1"/>
+            </wp:cNvGraphicFramePr>
+            <a:graphic xmlns:a="http://schemas.openxmlformats.org/drawingml/2006/main">
+              <a:graphicData uri="http://schemas.openxmlformats.org/drawingml/2006/picture">
+                <pic:pic xmlns:pic="http://schemas.openxmlformats.org/drawingml/2006/picture">
+                  <pic:nvPicPr>
+                    <pic:cNvPr id="96777473" name="Picture 6" descr="A screenshot of a graph&#10;&#10;AI-generated content may be incorrect."/>
+                    <pic:cNvPicPr>
+                      <a:picLocks noChangeAspect="1" noChangeArrowheads="1"/>
+                    </pic:cNvPicPr>
+                  </pic:nvPicPr>
+                  <pic:blipFill>
+                    <a:blip r:embed="rId17">
+                      <a:extLst>
+                        <a:ext uri="{28A0092B-C50C-407E-A947-70E740481C1C}">
+                          <a14:useLocalDpi xmlns:a14="http://schemas.microsoft.com/office/drawing/2010/main" val="0"/>
+                        </a:ext>
+                      </a:extLst>
+                    </a:blip>
+                    <a:srcRect/>
+                    <a:stretch>
+                      <a:fillRect/>
+                    </a:stretch>
+                  </pic:blipFill>
+                  <pic:spPr bwMode="auto">
+                    <a:xfrm>
+                      <a:off x="0" y="0"/>
+                      <a:ext cx="5731510" cy="4406900"/>
+                    </a:xfrm>
+                    <a:prstGeom prst="rect">
+                      <a:avLst/>
+                    </a:prstGeom>
+                    <a:noFill/>
+                    <a:ln>
+                      <a:noFill/>
+                    </a:ln>
+                  </pic:spPr>
+                </pic:pic>
+              </a:graphicData>
+            </a:graphic>
+          </wp:inline>
+        </w:drawing>
+      </w:r>
+    </w:p>
+    <w:p>
+      <w:pPr>
+        <w:pStyle w:val="Heading2"/>
+      </w:pPr>
+      <w:bookmarkStart w:id="34" w:name="_Toc217746047"/>
+      <w:r>
+        <w:lastRenderedPageBreak/>
+        <w:t>Tanh:</w:t>
+      </w:r>
+      <w:r>
+        <w:t xml:space="preserve"> G</w:t>
+      </w:r>
+      <w:bookmarkEnd w:id="34"/>
+    </w:p>
+    <w:p>
+      <w:pPr>
+        <w:rPr>
+          <w:b/>
+          <w:bCs/>
+        </w:rPr>
+      </w:pPr>
+      <w:r>
+        <w:rPr>
+          <w:noProof/>
+        </w:rPr>
+        <w:drawing>
+          <wp:inline distT="0" distB="0" distL="0" distR="0" wp14:anchorId="623B863A" wp14:editId="209940EE">
+            <wp:extent cx="5731510" cy="4406900"/>
+            <wp:effectExtent l="0" t="0" r="2540" b="0"/>
+            <wp:docPr id="755963733" name="Picture 7" descr="A screenshot of a graph&#10;&#10;AI-generated content may be incorrect."/>
+            <wp:cNvGraphicFramePr>
+              <a:graphicFrameLocks xmlns:a="http://schemas.openxmlformats.org/drawingml/2006/main" noChangeAspect="1"/>
+            </wp:cNvGraphicFramePr>
+            <a:graphic xmlns:a="http://schemas.openxmlformats.org/drawingml/2006/main">
+              <a:graphicData uri="http://schemas.openxmlformats.org/drawingml/2006/picture">
+                <pic:pic xmlns:pic="http://schemas.openxmlformats.org/drawingml/2006/picture">
+                  <pic:nvPicPr>
+                    <pic:cNvPr id="755963733" name="Picture 7" descr="A screenshot of a graph&#10;&#10;AI-generated content may be incorrect."/>
+                    <pic:cNvPicPr>
+                      <a:picLocks noChangeAspect="1" noChangeArrowheads="1"/>
+                    </pic:cNvPicPr>
+                  </pic:nvPicPr>
+                  <pic:blipFill>
+                    <a:blip r:embed="rId17">
+                      <a:extLst>
+                        <a:ext uri="{28A0092B-C50C-407E-A947-70E740481C1C}">
+                          <a14:useLocalDpi xmlns:a14="http://schemas.microsoft.com/office/drawing/2010/main" val="0"/>
+                        </a:ext>
+                      </a:extLst>
+                    </a:blip>
+                    <a:srcRect/>
+                    <a:stretch>
+                      <a:fillRect/>
+                    </a:stretch>
+                  </pic:blipFill>
+                  <pic:spPr bwMode="auto">
+                    <a:xfrm>
+                      <a:off x="0" y="0"/>
+                      <a:ext cx="5731510" cy="4406900"/>
+                    </a:xfrm>
+                    <a:prstGeom prst="rect">
+                      <a:avLst/>
+                    </a:prstGeom>
+                    <a:noFill/>
+                    <a:ln>
+                      <a:noFill/>
+                    </a:ln>
+                  </pic:spPr>
+                </pic:pic>
+              </a:graphicData>
+            </a:graphic>
+          </wp:inline>
+        </w:drawing>
+      </w:r>
+    </w:p>
+    <w:p>
+      <w:pPr>
+        <w:pStyle w:val="Heading2"/>
+      </w:pPr>
+      <w:bookmarkStart w:id="35" w:name="_Toc217746048"/>
+      <w:r>
+        <w:lastRenderedPageBreak/>
+        <w:t>Sigmoid:</w:t>
+      </w:r>
+      <w:r>
+        <w:t xml:space="preserve"> H</w:t>
+      </w:r>
+      <w:bookmarkEnd w:id="35"/>
+    </w:p>
+    <w:p>
+      <w:pPr>
+        <w:rPr>
+          <w:b/>
+          <w:bCs/>
+        </w:rPr>
+      </w:pPr>
+      <w:r>
+        <w:rPr>
+          <w:b/>
+          <w:bCs/>
+          <w:noProof/>
+        </w:rPr>
+        <w:drawing>
+          <wp:inline distT="0" distB="0" distL="0" distR="0" wp14:anchorId="325CA67B" wp14:editId="276B831E">
+            <wp:extent cx="5731510" cy="4440555"/>
+            <wp:effectExtent l="0" t="0" r="2540" b="0"/>
+            <wp:docPr id="139090797" name="Picture 1" descr="A screenshot of a computer screen&#10;&#10;AI-generated content may be incorrect."/>
+            <wp:cNvGraphicFramePr>
+              <a:graphicFrameLocks xmlns:a="http://schemas.openxmlformats.org/drawingml/2006/main" noChangeAspect="1"/>
+            </wp:cNvGraphicFramePr>
+            <a:graphic xmlns:a="http://schemas.openxmlformats.org/drawingml/2006/main">
+              <a:graphicData uri="http://schemas.openxmlformats.org/drawingml/2006/picture">
+                <pic:pic xmlns:pic="http://schemas.openxmlformats.org/drawingml/2006/picture">
+                  <pic:nvPicPr>
+                    <pic:cNvPr id="139090797" name="Picture 1" descr="A screenshot of a computer screen&#10;&#10;AI-generated content may be incorrect."/>
+                    <pic:cNvPicPr/>
+                  </pic:nvPicPr>
+                  <pic:blipFill>
+                    <a:blip r:embed="rId18"/>
+                    <a:stretch>
+                      <a:fillRect/>
+                    </a:stretch>
+                  </pic:blipFill>
+                  <pic:spPr>
+                    <a:xfrm>
+                      <a:off x="0" y="0"/>
+                      <a:ext cx="5731510" cy="4440555"/>
+                    </a:xfrm>
+                    <a:prstGeom prst="rect">
+                      <a:avLst/>
+                    </a:prstGeom>
+                  </pic:spPr>
+                </pic:pic>
+              </a:graphicData>
+            </a:graphic>
+          </wp:inline>
+        </w:drawing>
+      </w:r>
+    </w:p>
+    <w:p/>
     <w:sectPr>
       <w:pgSz w:w="11906" w:h="16838"/>
       <w:pgMar w:top="1440" w:right="1440" w:bottom="1440" w:left="1440" w:header="708" w:footer="708" w:gutter="0"/>
@@ -5263,6 +6528,119 @@
     </w:lvl>
   </w:abstractNum>
   <w:abstractNum w:abstractNumId="7" w15:restartNumberingAfterBreak="0">
+    <w:nsid w:val="34EA2C30"/>
+    <w:multiLevelType w:val="hybridMultilevel"/>
+    <w:tmpl w:val="CFA8FAAA"/>
+    <w:lvl w:ilvl="0" w:tplc="08090001">
+      <w:start w:val="1"/>
+      <w:numFmt w:val="bullet"/>
+      <w:lvlText w:val=""/>
+      <w:lvlJc w:val="left"/>
+      <w:pPr>
+        <w:ind w:left="720" w:hanging="360"/>
+      </w:pPr>
+      <w:rPr>
+        <w:rFonts w:ascii="Symbol" w:hAnsi="Symbol" w:hint="default"/>
+      </w:rPr>
+    </w:lvl>
+    <w:lvl w:ilvl="1" w:tplc="08090003" w:tentative="1">
+      <w:start w:val="1"/>
+      <w:numFmt w:val="bullet"/>
+      <w:lvlText w:val="o"/>
+      <w:lvlJc w:val="left"/>
+      <w:pPr>
+        <w:ind w:left="1440" w:hanging="360"/>
+      </w:pPr>
+      <w:rPr>
+        <w:rFonts w:ascii="Courier New" w:hAnsi="Courier New" w:cs="Courier New" w:hint="default"/>
+      </w:rPr>
+    </w:lvl>
+    <w:lvl w:ilvl="2" w:tplc="08090005" w:tentative="1">
+      <w:start w:val="1"/>
+      <w:numFmt w:val="bullet"/>
+      <w:lvlText w:val=""/>
+      <w:lvlJc w:val="left"/>
+      <w:pPr>
+        <w:ind w:left="2160" w:hanging="360"/>
+      </w:pPr>
+      <w:rPr>
+        <w:rFonts w:ascii="Wingdings" w:hAnsi="Wingdings" w:hint="default"/>
+      </w:rPr>
+    </w:lvl>
+    <w:lvl w:ilvl="3" w:tplc="08090001" w:tentative="1">
+      <w:start w:val="1"/>
+      <w:numFmt w:val="bullet"/>
+      <w:lvlText w:val=""/>
+      <w:lvlJc w:val="left"/>
+      <w:pPr>
+        <w:ind w:left="2880" w:hanging="360"/>
+      </w:pPr>
+      <w:rPr>
+        <w:rFonts w:ascii="Symbol" w:hAnsi="Symbol" w:hint="default"/>
+      </w:rPr>
+    </w:lvl>
+    <w:lvl w:ilvl="4" w:tplc="08090003" w:tentative="1">
+      <w:start w:val="1"/>
+      <w:numFmt w:val="bullet"/>
+      <w:lvlText w:val="o"/>
+      <w:lvlJc w:val="left"/>
+      <w:pPr>
+        <w:ind w:left="3600" w:hanging="360"/>
+      </w:pPr>
+      <w:rPr>
+        <w:rFonts w:ascii="Courier New" w:hAnsi="Courier New" w:cs="Courier New" w:hint="default"/>
+      </w:rPr>
+    </w:lvl>
+    <w:lvl w:ilvl="5" w:tplc="08090005" w:tentative="1">
+      <w:start w:val="1"/>
+      <w:numFmt w:val="bullet"/>
+      <w:lvlText w:val=""/>
+      <w:lvlJc w:val="left"/>
+      <w:pPr>
+        <w:ind w:left="4320" w:hanging="360"/>
+      </w:pPr>
+      <w:rPr>
+        <w:rFonts w:ascii="Wingdings" w:hAnsi="Wingdings" w:hint="default"/>
+      </w:rPr>
+    </w:lvl>
+    <w:lvl w:ilvl="6" w:tplc="08090001" w:tentative="1">
+      <w:start w:val="1"/>
+      <w:numFmt w:val="bullet"/>
+      <w:lvlText w:val=""/>
+      <w:lvlJc w:val="left"/>
+      <w:pPr>
+        <w:ind w:left="5040" w:hanging="360"/>
+      </w:pPr>
+      <w:rPr>
+        <w:rFonts w:ascii="Symbol" w:hAnsi="Symbol" w:hint="default"/>
+      </w:rPr>
+    </w:lvl>
+    <w:lvl w:ilvl="7" w:tplc="08090003" w:tentative="1">
+      <w:start w:val="1"/>
+      <w:numFmt w:val="bullet"/>
+      <w:lvlText w:val="o"/>
+      <w:lvlJc w:val="left"/>
+      <w:pPr>
+        <w:ind w:left="5760" w:hanging="360"/>
+      </w:pPr>
+      <w:rPr>
+        <w:rFonts w:ascii="Courier New" w:hAnsi="Courier New" w:cs="Courier New" w:hint="default"/>
+      </w:rPr>
+    </w:lvl>
+    <w:lvl w:ilvl="8" w:tplc="08090005" w:tentative="1">
+      <w:start w:val="1"/>
+      <w:numFmt w:val="bullet"/>
+      <w:lvlText w:val=""/>
+      <w:lvlJc w:val="left"/>
+      <w:pPr>
+        <w:ind w:left="6480" w:hanging="360"/>
+      </w:pPr>
+      <w:rPr>
+        <w:rFonts w:ascii="Wingdings" w:hAnsi="Wingdings" w:hint="default"/>
+      </w:rPr>
+    </w:lvl>
+  </w:abstractNum>
+  <w:abstractNum w:abstractNumId="8" w15:restartNumberingAfterBreak="0">
     <w:nsid w:val="39FD5E2E"/>
     <w:multiLevelType w:val="hybridMultilevel"/>
     <w:tmpl w:val="C018ED4E"/>
@@ -5375,7 +6753,7 @@
       </w:rPr>
     </w:lvl>
   </w:abstractNum>
-  <w:abstractNum w:abstractNumId="8" w15:restartNumberingAfterBreak="0">
+  <w:abstractNum w:abstractNumId="9" w15:restartNumberingAfterBreak="0">
     <w:nsid w:val="3C555274"/>
     <w:multiLevelType w:val="hybridMultilevel"/>
     <w:tmpl w:val="F40C1C72"/>
@@ -5464,7 +6842,7 @@
       </w:pPr>
     </w:lvl>
   </w:abstractNum>
-  <w:abstractNum w:abstractNumId="9" w15:restartNumberingAfterBreak="0">
+  <w:abstractNum w:abstractNumId="10" w15:restartNumberingAfterBreak="0">
     <w:nsid w:val="3CF37614"/>
     <w:multiLevelType w:val="hybridMultilevel"/>
     <w:tmpl w:val="3AB4846C"/>
@@ -5577,7 +6955,7 @@
       </w:rPr>
     </w:lvl>
   </w:abstractNum>
-  <w:abstractNum w:abstractNumId="10" w15:restartNumberingAfterBreak="0">
+  <w:abstractNum w:abstractNumId="11" w15:restartNumberingAfterBreak="0">
     <w:nsid w:val="4B177312"/>
     <w:multiLevelType w:val="hybridMultilevel"/>
     <w:tmpl w:val="B6DCBEB0"/>
@@ -5691,7 +7069,7 @@
       </w:rPr>
     </w:lvl>
   </w:abstractNum>
-  <w:abstractNum w:abstractNumId="11" w15:restartNumberingAfterBreak="0">
+  <w:abstractNum w:abstractNumId="12" w15:restartNumberingAfterBreak="0">
     <w:nsid w:val="4B3A392D"/>
     <w:multiLevelType w:val="hybridMultilevel"/>
     <w:tmpl w:val="78560356"/>
@@ -5804,7 +7182,7 @@
       </w:rPr>
     </w:lvl>
   </w:abstractNum>
-  <w:abstractNum w:abstractNumId="12" w15:restartNumberingAfterBreak="0">
+  <w:abstractNum w:abstractNumId="13" w15:restartNumberingAfterBreak="0">
     <w:nsid w:val="55851A4C"/>
     <w:multiLevelType w:val="hybridMultilevel"/>
     <w:tmpl w:val="336873C6"/>
@@ -5917,7 +7295,7 @@
       </w:rPr>
     </w:lvl>
   </w:abstractNum>
-  <w:abstractNum w:abstractNumId="13" w15:restartNumberingAfterBreak="0">
+  <w:abstractNum w:abstractNumId="14" w15:restartNumberingAfterBreak="0">
     <w:nsid w:val="58910BCA"/>
     <w:multiLevelType w:val="hybridMultilevel"/>
     <w:tmpl w:val="0472CDA2"/>
@@ -6030,7 +7408,7 @@
       </w:rPr>
     </w:lvl>
   </w:abstractNum>
-  <w:abstractNum w:abstractNumId="14" w15:restartNumberingAfterBreak="0">
+  <w:abstractNum w:abstractNumId="15" w15:restartNumberingAfterBreak="0">
     <w:nsid w:val="5A152EB1"/>
     <w:multiLevelType w:val="hybridMultilevel"/>
     <w:tmpl w:val="ED6E1AFE"/>
@@ -6143,7 +7521,7 @@
       </w:rPr>
     </w:lvl>
   </w:abstractNum>
-  <w:abstractNum w:abstractNumId="15" w15:restartNumberingAfterBreak="0">
+  <w:abstractNum w:abstractNumId="16" w15:restartNumberingAfterBreak="0">
     <w:nsid w:val="5D473945"/>
     <w:multiLevelType w:val="hybridMultilevel"/>
     <w:tmpl w:val="AF62E4C4"/>
@@ -6256,7 +7634,7 @@
       </w:rPr>
     </w:lvl>
   </w:abstractNum>
-  <w:abstractNum w:abstractNumId="16" w15:restartNumberingAfterBreak="0">
+  <w:abstractNum w:abstractNumId="17" w15:restartNumberingAfterBreak="0">
     <w:nsid w:val="5EB21612"/>
     <w:multiLevelType w:val="hybridMultilevel"/>
     <w:tmpl w:val="D7F80140"/>
@@ -6369,7 +7747,7 @@
       </w:rPr>
     </w:lvl>
   </w:abstractNum>
-  <w:abstractNum w:abstractNumId="17" w15:restartNumberingAfterBreak="0">
+  <w:abstractNum w:abstractNumId="18" w15:restartNumberingAfterBreak="0">
     <w:nsid w:val="64AC6A90"/>
     <w:multiLevelType w:val="hybridMultilevel"/>
     <w:tmpl w:val="CADA871E"/>
@@ -6482,7 +7860,7 @@
       </w:rPr>
     </w:lvl>
   </w:abstractNum>
-  <w:abstractNum w:abstractNumId="18" w15:restartNumberingAfterBreak="0">
+  <w:abstractNum w:abstractNumId="19" w15:restartNumberingAfterBreak="0">
     <w:nsid w:val="7EDA360F"/>
     <w:multiLevelType w:val="hybridMultilevel"/>
     <w:tmpl w:val="F7D2E390"/>
@@ -6572,7 +7950,7 @@
     </w:lvl>
   </w:abstractNum>
   <w:num w:numId="1" w16cid:durableId="827330489">
-    <w:abstractNumId w:val="17"/>
+    <w:abstractNumId w:val="18"/>
   </w:num>
   <w:num w:numId="2" w16cid:durableId="112134695">
     <w:abstractNumId w:val="3"/>
@@ -6581,37 +7959,37 @@
     <w:abstractNumId w:val="1"/>
   </w:num>
   <w:num w:numId="4" w16cid:durableId="926966729">
-    <w:abstractNumId w:val="13"/>
+    <w:abstractNumId w:val="14"/>
   </w:num>
   <w:num w:numId="5" w16cid:durableId="1020162547">
-    <w:abstractNumId w:val="11"/>
+    <w:abstractNumId w:val="12"/>
   </w:num>
   <w:num w:numId="6" w16cid:durableId="214202741">
-    <w:abstractNumId w:val="15"/>
+    <w:abstractNumId w:val="16"/>
   </w:num>
   <w:num w:numId="7" w16cid:durableId="1410231204">
     <w:abstractNumId w:val="6"/>
   </w:num>
   <w:num w:numId="8" w16cid:durableId="1656488690">
-    <w:abstractNumId w:val="9"/>
+    <w:abstractNumId w:val="10"/>
   </w:num>
   <w:num w:numId="9" w16cid:durableId="95027334">
-    <w:abstractNumId w:val="7"/>
+    <w:abstractNumId w:val="8"/>
   </w:num>
   <w:num w:numId="10" w16cid:durableId="942684574">
     <w:abstractNumId w:val="4"/>
   </w:num>
   <w:num w:numId="11" w16cid:durableId="877592614">
-    <w:abstractNumId w:val="14"/>
+    <w:abstractNumId w:val="15"/>
   </w:num>
   <w:num w:numId="12" w16cid:durableId="958801420">
-    <w:abstractNumId w:val="8"/>
+    <w:abstractNumId w:val="9"/>
   </w:num>
   <w:num w:numId="13" w16cid:durableId="1832600101">
-    <w:abstractNumId w:val="12"/>
+    <w:abstractNumId w:val="13"/>
   </w:num>
   <w:num w:numId="14" w16cid:durableId="682242610">
-    <w:abstractNumId w:val="16"/>
+    <w:abstractNumId w:val="17"/>
   </w:num>
   <w:num w:numId="15" w16cid:durableId="1458182579">
     <w:abstractNumId w:val="0"/>
@@ -6623,10 +8001,13 @@
     <w:abstractNumId w:val="2"/>
   </w:num>
   <w:num w:numId="18" w16cid:durableId="1502425804">
-    <w:abstractNumId w:val="18"/>
+    <w:abstractNumId w:val="19"/>
   </w:num>
   <w:num w:numId="19" w16cid:durableId="537089655">
-    <w:abstractNumId w:val="10"/>
+    <w:abstractNumId w:val="11"/>
+  </w:num>
+  <w:num w:numId="20" w16cid:durableId="473988525">
+    <w:abstractNumId w:val="7"/>
   </w:num>
 </w:numbering>
 </file>
@@ -7031,6 +8412,7 @@
   <w:style w:type="paragraph" w:default="1" w:styleId="Normal">
     <w:name w:val="Normal"/>
     <w:qFormat/>
+    <w:rsid w:val="00E74220"/>
   </w:style>
   <w:style w:type="paragraph" w:styleId="Heading1">
     <w:name w:val="heading 1"/>

</xml_diff>